<commit_message>
after discussion with Vetter
</commit_message>
<xml_diff>
--- a/DSV_Vetter/Uebung3/K02p_PraktischeÜbung03(DigitaleSpektralanalyse).docx
+++ b/DSV_Vetter/Uebung3/K02p_PraktischeÜbung03(DigitaleSpektralanalyse).docx
@@ -1,6 +1,6 @@
 
 <file path=word/document.xml><?xml version="1.0" encoding="utf-8"?>
-<w:document xmlns:wpc="http://schemas.microsoft.com/office/word/2010/wordprocessingCanvas" xmlns:mc="http://schemas.openxmlformats.org/markup-compatibility/2006" xmlns:o="urn:schemas-microsoft-com:office:office" xmlns:r="http://schemas.openxmlformats.org/officeDocument/2006/relationships" xmlns:m="http://schemas.openxmlformats.org/officeDocument/2006/math" xmlns:v="urn:schemas-microsoft-com:vml" xmlns:wp14="http://schemas.microsoft.com/office/word/2010/wordprocessingDrawing" xmlns:wp="http://schemas.openxmlformats.org/drawingml/2006/wordprocessingDrawing" xmlns:w10="urn:schemas-microsoft-com:office:word" xmlns:w="http://schemas.openxmlformats.org/wordprocessingml/2006/main" xmlns:w14="http://schemas.microsoft.com/office/word/2010/wordml" xmlns:wpg="http://schemas.microsoft.com/office/word/2010/wordprocessingGroup" xmlns:wpi="http://schemas.microsoft.com/office/word/2010/wordprocessingInk" xmlns:wne="http://schemas.microsoft.com/office/word/2006/wordml" xmlns:wps="http://schemas.microsoft.com/office/word/2010/wordprocessingShape" mc:Ignorable="w14 wp14">
+<w:document xmlns:ve="http://schemas.openxmlformats.org/markup-compatibility/2006" xmlns:o="urn:schemas-microsoft-com:office:office" xmlns:r="http://schemas.openxmlformats.org/officeDocument/2006/relationships" xmlns:m="http://schemas.openxmlformats.org/officeDocument/2006/math" xmlns:v="urn:schemas-microsoft-com:vml" xmlns:wp="http://schemas.openxmlformats.org/drawingml/2006/wordprocessingDrawing" xmlns:w10="urn:schemas-microsoft-com:office:word" xmlns:w="http://schemas.openxmlformats.org/wordprocessingml/2006/main" xmlns:wne="http://schemas.microsoft.com/office/word/2006/wordml">
   <w:body>
     <w:p>
       <w:pPr>
@@ -199,12 +199,14 @@
       <w:r>
         <w:t xml:space="preserve">Kenntnisnahme des </w:t>
       </w:r>
+      <w:proofErr w:type="spellStart"/>
       <w:r>
         <w:t>Fensterung</w:t>
       </w:r>
       <w:r>
         <w:t>seffekt</w:t>
       </w:r>
+      <w:proofErr w:type="spellEnd"/>
       <w:r>
         <w:t xml:space="preserve"> in der Spektralanalyse</w:t>
       </w:r>
@@ -297,6 +299,7 @@
       <w:r>
         <w:t xml:space="preserve"> </w:t>
       </w:r>
+      <w:proofErr w:type="spellStart"/>
       <w:r>
         <w:rPr>
           <w:rFonts w:ascii="Courier New" w:hAnsi="Courier New" w:cs="Courier New"/>
@@ -305,70 +308,134 @@
         </w:rPr>
         <w:t>eval_FR</w:t>
       </w:r>
+      <w:proofErr w:type="spellEnd"/>
       <w:r>
         <w:rPr>
           <w:rFonts w:ascii="Courier New" w:hAnsi="Courier New" w:cs="Courier New"/>
           <w:color w:val="000000"/>
           <w:szCs w:val="20"/>
         </w:rPr>
-        <w:t>(x, fa, fo</w:t>
-      </w:r>
+        <w:t xml:space="preserve">(x, </w:t>
+      </w:r>
+      <w:proofErr w:type="spellStart"/>
       <w:r>
         <w:rPr>
           <w:rFonts w:ascii="Courier New" w:hAnsi="Courier New" w:cs="Courier New"/>
           <w:color w:val="000000"/>
           <w:szCs w:val="20"/>
         </w:rPr>
-        <w:t>, N_harm</w:t>
-      </w:r>
+        <w:t>fa</w:t>
+      </w:r>
+      <w:proofErr w:type="spellEnd"/>
       <w:r>
         <w:rPr>
           <w:rFonts w:ascii="Courier New" w:hAnsi="Courier New" w:cs="Courier New"/>
           <w:color w:val="000000"/>
           <w:szCs w:val="20"/>
         </w:rPr>
-        <w:t>)</w:t>
-      </w:r>
-      <w:r>
-        <w:t>, welche</w:t>
-      </w:r>
-      <w:r>
-        <w:t xml:space="preserve"> das Betrags- und Phasenspektrum</w:t>
-      </w:r>
-      <w:r>
-        <w:t xml:space="preserve"> des Signals x</w:t>
-      </w:r>
-      <w:r>
-        <w:t xml:space="preserve"> </w:t>
-      </w:r>
-      <w:r>
-        <w:t xml:space="preserve">mittels einer komplexen Fourier-Reihe für </w:t>
-      </w:r>
+        <w:t xml:space="preserve">, </w:t>
+      </w:r>
+      <w:proofErr w:type="spellStart"/>
       <w:r>
         <w:rPr>
           <w:rFonts w:ascii="Courier New" w:hAnsi="Courier New" w:cs="Courier New"/>
           <w:color w:val="000000"/>
           <w:szCs w:val="20"/>
         </w:rPr>
-        <w:t xml:space="preserve">N_harm </w:t>
-      </w:r>
-      <w:r>
-        <w:t>Harmonische (</w:t>
-      </w:r>
+        <w:t>fo</w:t>
+      </w:r>
+      <w:proofErr w:type="spellEnd"/>
       <w:r>
         <w:rPr>
           <w:rFonts w:ascii="Courier New" w:hAnsi="Courier New" w:cs="Courier New"/>
           <w:color w:val="000000"/>
           <w:szCs w:val="20"/>
         </w:rPr>
-        <w:t xml:space="preserve">for </w:t>
+        <w:t xml:space="preserve">, </w:t>
+      </w:r>
+      <w:proofErr w:type="spellStart"/>
+      <w:r>
+        <w:rPr>
+          <w:rFonts w:ascii="Courier New" w:hAnsi="Courier New" w:cs="Courier New"/>
+          <w:color w:val="000000"/>
+          <w:szCs w:val="20"/>
+        </w:rPr>
+        <w:t>N_harm</w:t>
+      </w:r>
+      <w:proofErr w:type="spellEnd"/>
+      <w:r>
+        <w:rPr>
+          <w:rFonts w:ascii="Courier New" w:hAnsi="Courier New" w:cs="Courier New"/>
+          <w:color w:val="000000"/>
+          <w:szCs w:val="20"/>
+        </w:rPr>
+        <w:t>)</w:t>
+      </w:r>
+      <w:r>
+        <w:t>, welche</w:t>
+      </w:r>
+      <w:r>
+        <w:t xml:space="preserve"> das Betrags- und Phasenspektrum</w:t>
+      </w:r>
+      <w:r>
+        <w:t xml:space="preserve"> des Signals x</w:t>
+      </w:r>
+      <w:r>
+        <w:t xml:space="preserve"> </w:t>
+      </w:r>
+      <w:r>
+        <w:t xml:space="preserve">mittels einer komplexen Fourier-Reihe für </w:t>
+      </w:r>
+      <w:proofErr w:type="spellStart"/>
+      <w:r>
+        <w:rPr>
+          <w:rFonts w:ascii="Courier New" w:hAnsi="Courier New" w:cs="Courier New"/>
+          <w:color w:val="000000"/>
+          <w:szCs w:val="20"/>
+        </w:rPr>
+        <w:t>N_harm</w:t>
+      </w:r>
+      <w:proofErr w:type="spellEnd"/>
+      <w:r>
+        <w:rPr>
+          <w:rFonts w:ascii="Courier New" w:hAnsi="Courier New" w:cs="Courier New"/>
+          <w:color w:val="000000"/>
+          <w:szCs w:val="20"/>
+        </w:rPr>
+        <w:t xml:space="preserve"> </w:t>
+      </w:r>
+      <w:r>
+        <w:t>Harmonische (</w:t>
+      </w:r>
+      <w:proofErr w:type="spellStart"/>
+      <w:r>
+        <w:rPr>
+          <w:rFonts w:ascii="Courier New" w:hAnsi="Courier New" w:cs="Courier New"/>
+          <w:color w:val="000000"/>
+          <w:szCs w:val="20"/>
+        </w:rPr>
+        <w:t>for</w:t>
+      </w:r>
+      <w:proofErr w:type="spellEnd"/>
+      <w:r>
+        <w:rPr>
+          <w:rFonts w:ascii="Courier New" w:hAnsi="Courier New" w:cs="Courier New"/>
+          <w:color w:val="000000"/>
+          <w:szCs w:val="20"/>
+        </w:rPr>
+        <w:t xml:space="preserve"> </w:t>
       </w:r>
       <w:r>
         <w:t xml:space="preserve">Schleife </w:t>
       </w:r>
       <w:r>
-        <w:t>und einem Skalarprodukt</w:t>
-      </w:r>
+        <w:t xml:space="preserve">und einem </w:t>
+      </w:r>
+      <w:proofErr w:type="spellStart"/>
+      <w:r>
+        <w:t>Skalarprodukt</w:t>
+      </w:r>
+      <w:proofErr w:type="spellEnd"/>
       <w:r>
         <w:t>)</w:t>
       </w:r>
@@ -402,6 +469,7 @@
       <w:r>
         <w:t xml:space="preserve">kript </w:t>
       </w:r>
+      <w:proofErr w:type="spellStart"/>
       <w:r>
         <w:rPr>
           <w:rFonts w:ascii="Courier New" w:hAnsi="Courier New" w:cs="Courier New"/>
@@ -410,6 +478,7 @@
         </w:rPr>
         <w:t>test_eval_FR</w:t>
       </w:r>
+      <w:proofErr w:type="spellEnd"/>
       <w:r>
         <w:t xml:space="preserve"> und über</w:t>
       </w:r>
@@ -458,6 +527,7 @@
       <w:r>
         <w:t xml:space="preserve">Modifizieren Sie die Funktion </w:t>
       </w:r>
+      <w:proofErr w:type="spellStart"/>
       <w:r>
         <w:rPr>
           <w:rFonts w:ascii="Courier New" w:hAnsi="Courier New" w:cs="Courier New"/>
@@ -466,6 +536,7 @@
         </w:rPr>
         <w:t>eval_FR</w:t>
       </w:r>
+      <w:proofErr w:type="gramStart"/>
       <w:r>
         <w:rPr>
           <w:rFonts w:ascii="Courier New" w:hAnsi="Courier New" w:cs="Courier New"/>
@@ -477,6 +548,8 @@
       <w:r>
         <w:t>so</w:t>
       </w:r>
+      <w:proofErr w:type="spellEnd"/>
+      <w:proofErr w:type="gramEnd"/>
       <w:r>
         <w:t xml:space="preserve"> dass die resultierende Funktion </w:t>
       </w:r>
@@ -498,6 +571,7 @@
       <w:r>
         <w:t xml:space="preserve">(Aufruf </w:t>
       </w:r>
+      <w:proofErr w:type="spellStart"/>
       <w:r>
         <w:rPr>
           <w:rFonts w:ascii="Courier New" w:hAnsi="Courier New" w:cs="Courier New"/>
@@ -514,34 +588,55 @@
         </w:rPr>
         <w:t>DFT</w:t>
       </w:r>
+      <w:proofErr w:type="spellEnd"/>
       <w:r>
         <w:rPr>
           <w:rFonts w:ascii="Courier New" w:hAnsi="Courier New" w:cs="Courier New"/>
           <w:color w:val="000000"/>
           <w:szCs w:val="20"/>
         </w:rPr>
-        <w:t>(x, fa)</w:t>
-      </w:r>
-      <w:r>
-        <w:t>)</w:t>
-      </w:r>
-      <w:r>
-        <w:t>. S</w:t>
-      </w:r>
-      <w:r>
-        <w:t>chreiben Sie ein Tests</w:t>
-      </w:r>
-      <w:r>
-        <w:t xml:space="preserve">kript </w:t>
-      </w:r>
+        <w:t xml:space="preserve">(x, </w:t>
+      </w:r>
+      <w:proofErr w:type="spellStart"/>
       <w:r>
         <w:rPr>
           <w:rFonts w:ascii="Courier New" w:hAnsi="Courier New" w:cs="Courier New"/>
           <w:color w:val="000000"/>
           <w:szCs w:val="20"/>
         </w:rPr>
+        <w:t>fa</w:t>
+      </w:r>
+      <w:proofErr w:type="spellEnd"/>
+      <w:r>
+        <w:rPr>
+          <w:rFonts w:ascii="Courier New" w:hAnsi="Courier New" w:cs="Courier New"/>
+          <w:color w:val="000000"/>
+          <w:szCs w:val="20"/>
+        </w:rPr>
+        <w:t>)</w:t>
+      </w:r>
+      <w:r>
+        <w:t>)</w:t>
+      </w:r>
+      <w:r>
+        <w:t>. S</w:t>
+      </w:r>
+      <w:r>
+        <w:t>chreiben Sie ein Tests</w:t>
+      </w:r>
+      <w:r>
+        <w:t xml:space="preserve">kript </w:t>
+      </w:r>
+      <w:proofErr w:type="spellStart"/>
+      <w:r>
+        <w:rPr>
+          <w:rFonts w:ascii="Courier New" w:hAnsi="Courier New" w:cs="Courier New"/>
+          <w:color w:val="000000"/>
+          <w:szCs w:val="20"/>
+        </w:rPr>
         <w:t>test_eval_DFT</w:t>
       </w:r>
+      <w:proofErr w:type="spellEnd"/>
       <w:r>
         <w:t xml:space="preserve"> </w:t>
       </w:r>
@@ -634,6 +729,7 @@
       <w:r>
         <w:t xml:space="preserve">Entwerfen Sie eine Simulation </w:t>
       </w:r>
+      <w:proofErr w:type="spellStart"/>
       <w:r>
         <w:rPr>
           <w:rFonts w:ascii="Courier New" w:hAnsi="Courier New" w:cs="Courier New"/>
@@ -642,19 +738,30 @@
         </w:rPr>
         <w:t>illustration_fenster_fft</w:t>
       </w:r>
+      <w:proofErr w:type="spellEnd"/>
       <w:r>
         <w:t xml:space="preserve"> </w:t>
       </w:r>
       <w:r>
         <w:t xml:space="preserve">mit Hilfe der Funktion  </w:t>
       </w:r>
+      <w:proofErr w:type="spellStart"/>
       <w:r>
         <w:rPr>
           <w:rFonts w:ascii="Courier New" w:hAnsi="Courier New" w:cs="Courier New"/>
           <w:color w:val="000000"/>
           <w:szCs w:val="20"/>
         </w:rPr>
-        <w:t>fft()</w:t>
+        <w:t>fft</w:t>
+      </w:r>
+      <w:proofErr w:type="spellEnd"/>
+      <w:r>
+        <w:rPr>
+          <w:rFonts w:ascii="Courier New" w:hAnsi="Courier New" w:cs="Courier New"/>
+          <w:color w:val="000000"/>
+          <w:szCs w:val="20"/>
+        </w:rPr>
+        <w:t>()</w:t>
       </w:r>
       <w:r>
         <w:t xml:space="preserve"> von MATLAB, </w:t>
@@ -719,27 +826,55 @@
       <w:r>
         <w:t>(</w:t>
       </w:r>
+      <w:proofErr w:type="spellStart"/>
       <w:r>
         <w:rPr>
           <w:rFonts w:ascii="Courier New" w:hAnsi="Courier New" w:cs="Courier New"/>
           <w:color w:val="000000"/>
           <w:szCs w:val="20"/>
         </w:rPr>
-        <w:t>boxcar()</w:t>
-      </w:r>
-      <w:r>
-        <w:t xml:space="preserve">)  </w:t>
-      </w:r>
-      <w:r>
-        <w:t xml:space="preserve">und stellen Sie das Betragsspektrum dar (Funktion </w:t>
-      </w:r>
+        <w:t>boxcar</w:t>
+      </w:r>
+      <w:proofErr w:type="spellEnd"/>
       <w:r>
         <w:rPr>
           <w:rFonts w:ascii="Courier New" w:hAnsi="Courier New" w:cs="Courier New"/>
           <w:color w:val="000000"/>
           <w:szCs w:val="20"/>
         </w:rPr>
-        <w:t>fft()</w:t>
+        <w:t>()</w:t>
+      </w:r>
+      <w:r>
+        <w:t xml:space="preserve">)  </w:t>
+      </w:r>
+      <w:r>
+        <w:t xml:space="preserve">und stellen Sie das </w:t>
+      </w:r>
+      <w:proofErr w:type="spellStart"/>
+      <w:r>
+        <w:t>Betragsspektrum</w:t>
+      </w:r>
+      <w:proofErr w:type="spellEnd"/>
+      <w:r>
+        <w:t xml:space="preserve"> dar (Funktion </w:t>
+      </w:r>
+      <w:proofErr w:type="spellStart"/>
+      <w:r>
+        <w:rPr>
+          <w:rFonts w:ascii="Courier New" w:hAnsi="Courier New" w:cs="Courier New"/>
+          <w:color w:val="000000"/>
+          <w:szCs w:val="20"/>
+        </w:rPr>
+        <w:t>fft</w:t>
+      </w:r>
+      <w:proofErr w:type="spellEnd"/>
+      <w:r>
+        <w:rPr>
+          <w:rFonts w:ascii="Courier New" w:hAnsi="Courier New" w:cs="Courier New"/>
+          <w:color w:val="000000"/>
+          <w:szCs w:val="20"/>
+        </w:rPr>
+        <w:t>()</w:t>
       </w:r>
       <w:r>
         <w:rPr>
@@ -765,7 +900,15 @@
         <w:t>Wiederholen Sie dieselbe Übung</w:t>
       </w:r>
       <w:r>
-        <w:t xml:space="preserve"> mit einem Hanning Fenster. Diskussion.</w:t>
+        <w:t xml:space="preserve"> mit einem </w:t>
+      </w:r>
+      <w:proofErr w:type="spellStart"/>
+      <w:r>
+        <w:t>Hanning</w:t>
+      </w:r>
+      <w:proofErr w:type="spellEnd"/>
+      <w:r>
+        <w:t xml:space="preserve"> Fenster. Diskussion.</w:t>
       </w:r>
     </w:p>
     <w:p>
@@ -807,7 +950,15 @@
         <w:t>en Sie die</w:t>
       </w:r>
       <w:r>
-        <w:t xml:space="preserve"> Hanning </w:t>
+        <w:t xml:space="preserve"> </w:t>
+      </w:r>
+      <w:proofErr w:type="spellStart"/>
+      <w:r>
+        <w:t>Hanning</w:t>
+      </w:r>
+      <w:proofErr w:type="spellEnd"/>
+      <w:r>
+        <w:t xml:space="preserve"> </w:t>
       </w:r>
       <w:r>
         <w:t>und Kaiser Fenster</w:t>
@@ -883,21 +1034,23 @@
       <w:r>
         <w:t xml:space="preserve">lade daher 100 Realisierungen eines verrauschten harmonischen Signals durch den Befehl </w:t>
       </w:r>
+      <w:proofErr w:type="spellStart"/>
       <w:r>
         <w:rPr>
           <w:rFonts w:ascii="Courier New" w:hAnsi="Courier New" w:cs="Courier New"/>
           <w:color w:val="000000"/>
           <w:szCs w:val="20"/>
         </w:rPr>
-        <w:t>load HarmNoise</w:t>
-      </w:r>
+        <w:t>load</w:t>
+      </w:r>
+      <w:proofErr w:type="spellEnd"/>
       <w:r>
         <w:rPr>
           <w:rFonts w:ascii="Courier New" w:hAnsi="Courier New" w:cs="Courier New"/>
           <w:color w:val="000000"/>
           <w:szCs w:val="20"/>
         </w:rPr>
-        <w:t>01</w:t>
+        <w:t xml:space="preserve"> HarmNoise</w:t>
       </w:r>
       <w:r>
         <w:rPr>
@@ -905,7 +1058,7 @@
           <w:color w:val="000000"/>
           <w:szCs w:val="20"/>
         </w:rPr>
-        <w:t>.mat</w:t>
+        <w:t>01</w:t>
       </w:r>
       <w:r>
         <w:rPr>
@@ -913,13 +1066,25 @@
           <w:color w:val="000000"/>
           <w:szCs w:val="20"/>
         </w:rPr>
+        <w:t>.mat</w:t>
+      </w:r>
+      <w:r>
+        <w:rPr>
+          <w:rFonts w:ascii="Courier New" w:hAnsi="Courier New" w:cs="Courier New"/>
+          <w:color w:val="000000"/>
+          <w:szCs w:val="20"/>
+        </w:rPr>
         <w:t xml:space="preserve"> </w:t>
       </w:r>
       <w:r>
         <w:t>in MATLAB hoch</w:t>
       </w:r>
       <w:r>
-        <w:t xml:space="preserve"> (Abtastfrequenz f</w:t>
+        <w:t xml:space="preserve"> (Abtastfrequenz </w:t>
+      </w:r>
+      <w:proofErr w:type="spellStart"/>
+      <w:r>
+        <w:t>f</w:t>
       </w:r>
       <w:r>
         <w:rPr>
@@ -927,6 +1092,7 @@
         </w:rPr>
         <w:t>a</w:t>
       </w:r>
+      <w:proofErr w:type="spellEnd"/>
       <w:r>
         <w:t>=8000Hz)</w:t>
       </w:r>
@@ -1064,8 +1230,13 @@
       </w:r>
     </w:p>
     <w:p>
-      <w:r>
-        <w:t xml:space="preserve">Matlab Code für </w:t>
+      <w:proofErr w:type="spellStart"/>
+      <w:r>
+        <w:t>Matlab</w:t>
+      </w:r>
+      <w:proofErr w:type="spellEnd"/>
+      <w:r>
+        <w:t xml:space="preserve"> Code für </w:t>
       </w:r>
       <w:r>
         <w:t>DFT mit unterschiedlichen Signalen</w:t>
@@ -1073,10 +1244,10 @@
     </w:p>
     <w:tbl>
       <w:tblPr>
-        <w:tblStyle w:val="Tabellenraster"/>
+        <w:tblStyle w:val="Tabellengitternetz"/>
         <w:tblW w:w="0" w:type="auto"/>
         <w:shd w:val="clear" w:color="auto" w:fill="DBE5F1" w:themeFill="accent1" w:themeFillTint="33"/>
-        <w:tblLook w:val="04A0" w:firstRow="1" w:lastRow="0" w:firstColumn="1" w:lastColumn="0" w:noHBand="0" w:noVBand="1"/>
+        <w:tblLook w:val="04A0"/>
       </w:tblPr>
       <w:tblGrid>
         <w:gridCol w:w="10061"/>
@@ -1121,14 +1292,25 @@
                 <w:szCs w:val="16"/>
               </w:rPr>
             </w:pPr>
-            <w:r>
-              <w:rPr>
-                <w:rFonts w:ascii="Consolas" w:hAnsi="Consolas" w:cs="Consolas"/>
-                <w:color w:val="000000"/>
-                <w:sz w:val="16"/>
-                <w:szCs w:val="16"/>
-              </w:rPr>
-              <w:t>fa = 1000;</w:t>
+            <w:proofErr w:type="spellStart"/>
+            <w:r>
+              <w:rPr>
+                <w:rFonts w:ascii="Consolas" w:hAnsi="Consolas" w:cs="Consolas"/>
+                <w:color w:val="000000"/>
+                <w:sz w:val="16"/>
+                <w:szCs w:val="16"/>
+              </w:rPr>
+              <w:t>fa</w:t>
+            </w:r>
+            <w:proofErr w:type="spellEnd"/>
+            <w:r>
+              <w:rPr>
+                <w:rFonts w:ascii="Consolas" w:hAnsi="Consolas" w:cs="Consolas"/>
+                <w:color w:val="000000"/>
+                <w:sz w:val="16"/>
+                <w:szCs w:val="16"/>
+              </w:rPr>
+              <w:t xml:space="preserve"> = 1000;</w:t>
             </w:r>
           </w:p>
           <w:p>
@@ -1187,14 +1369,45 @@
                 <w:szCs w:val="16"/>
               </w:rPr>
             </w:pPr>
-            <w:r>
-              <w:rPr>
-                <w:rFonts w:ascii="Consolas" w:hAnsi="Consolas" w:cs="Consolas"/>
-                <w:color w:val="000000"/>
-                <w:sz w:val="16"/>
-                <w:szCs w:val="16"/>
-              </w:rPr>
-              <w:t>df = fa/N;</w:t>
+            <w:proofErr w:type="spellStart"/>
+            <w:r>
+              <w:rPr>
+                <w:rFonts w:ascii="Consolas" w:hAnsi="Consolas" w:cs="Consolas"/>
+                <w:color w:val="000000"/>
+                <w:sz w:val="16"/>
+                <w:szCs w:val="16"/>
+              </w:rPr>
+              <w:t>df</w:t>
+            </w:r>
+            <w:proofErr w:type="spellEnd"/>
+            <w:r>
+              <w:rPr>
+                <w:rFonts w:ascii="Consolas" w:hAnsi="Consolas" w:cs="Consolas"/>
+                <w:color w:val="000000"/>
+                <w:sz w:val="16"/>
+                <w:szCs w:val="16"/>
+              </w:rPr>
+              <w:t xml:space="preserve"> = </w:t>
+            </w:r>
+            <w:proofErr w:type="spellStart"/>
+            <w:r>
+              <w:rPr>
+                <w:rFonts w:ascii="Consolas" w:hAnsi="Consolas" w:cs="Consolas"/>
+                <w:color w:val="000000"/>
+                <w:sz w:val="16"/>
+                <w:szCs w:val="16"/>
+              </w:rPr>
+              <w:t>fa</w:t>
+            </w:r>
+            <w:proofErr w:type="spellEnd"/>
+            <w:r>
+              <w:rPr>
+                <w:rFonts w:ascii="Consolas" w:hAnsi="Consolas" w:cs="Consolas"/>
+                <w:color w:val="000000"/>
+                <w:sz w:val="16"/>
+                <w:szCs w:val="16"/>
+              </w:rPr>
+              <w:t>/N;</w:t>
             </w:r>
           </w:p>
           <w:p>
@@ -1336,7 +1549,29 @@
                 <w:szCs w:val="16"/>
                 <w:lang w:val="fr-CH"/>
               </w:rPr>
-              <w:t xml:space="preserve">x = sin(2*pi*f0*t);               </w:t>
+              <w:t xml:space="preserve">x = </w:t>
+            </w:r>
+            <w:proofErr w:type="gramStart"/>
+            <w:r>
+              <w:rPr>
+                <w:rFonts w:ascii="Consolas" w:hAnsi="Consolas" w:cs="Consolas"/>
+                <w:color w:val="000000"/>
+                <w:sz w:val="16"/>
+                <w:szCs w:val="16"/>
+                <w:lang w:val="fr-CH"/>
+              </w:rPr>
+              <w:t>sin(</w:t>
+            </w:r>
+            <w:proofErr w:type="gramEnd"/>
+            <w:r>
+              <w:rPr>
+                <w:rFonts w:ascii="Consolas" w:hAnsi="Consolas" w:cs="Consolas"/>
+                <w:color w:val="000000"/>
+                <w:sz w:val="16"/>
+                <w:szCs w:val="16"/>
+                <w:lang w:val="fr-CH"/>
+              </w:rPr>
+              <w:t xml:space="preserve">2*pi*f0*t);               </w:t>
             </w:r>
             <w:r>
               <w:rPr>
@@ -1394,7 +1629,29 @@
                 <w:szCs w:val="16"/>
                 <w:lang w:val="fr-CH"/>
               </w:rPr>
-              <w:t>% x = cos(2*pi*f0*t);               % Cosinus</w:t>
+              <w:t xml:space="preserve">% x = </w:t>
+            </w:r>
+            <w:proofErr w:type="gramStart"/>
+            <w:r>
+              <w:rPr>
+                <w:rFonts w:ascii="Consolas" w:hAnsi="Consolas" w:cs="Consolas"/>
+                <w:color w:val="228B22"/>
+                <w:sz w:val="16"/>
+                <w:szCs w:val="16"/>
+                <w:lang w:val="fr-CH"/>
+              </w:rPr>
+              <w:t>cos(</w:t>
+            </w:r>
+            <w:proofErr w:type="gramEnd"/>
+            <w:r>
+              <w:rPr>
+                <w:rFonts w:ascii="Consolas" w:hAnsi="Consolas" w:cs="Consolas"/>
+                <w:color w:val="228B22"/>
+                <w:sz w:val="16"/>
+                <w:szCs w:val="16"/>
+                <w:lang w:val="fr-CH"/>
+              </w:rPr>
+              <w:t>2*pi*f0*t);               % Cosinus</w:t>
             </w:r>
           </w:p>
           <w:p>
@@ -1442,8 +1699,42 @@
                 <w:szCs w:val="16"/>
                 <w:lang w:val="en-US"/>
               </w:rPr>
-              <w:t>% for i=1:length(t)                 % Rechteck</w:t>
-            </w:r>
+              <w:t xml:space="preserve">% for </w:t>
+            </w:r>
+            <w:proofErr w:type="spellStart"/>
+            <w:r>
+              <w:rPr>
+                <w:rFonts w:ascii="Consolas" w:hAnsi="Consolas" w:cs="Consolas"/>
+                <w:color w:val="228B22"/>
+                <w:sz w:val="16"/>
+                <w:szCs w:val="16"/>
+                <w:lang w:val="en-US"/>
+              </w:rPr>
+              <w:t>i</w:t>
+            </w:r>
+            <w:proofErr w:type="spellEnd"/>
+            <w:r>
+              <w:rPr>
+                <w:rFonts w:ascii="Consolas" w:hAnsi="Consolas" w:cs="Consolas"/>
+                <w:color w:val="228B22"/>
+                <w:sz w:val="16"/>
+                <w:szCs w:val="16"/>
+                <w:lang w:val="en-US"/>
+              </w:rPr>
+              <w:t xml:space="preserve">=1:length(t)                 % </w:t>
+            </w:r>
+            <w:proofErr w:type="spellStart"/>
+            <w:r>
+              <w:rPr>
+                <w:rFonts w:ascii="Consolas" w:hAnsi="Consolas" w:cs="Consolas"/>
+                <w:color w:val="228B22"/>
+                <w:sz w:val="16"/>
+                <w:szCs w:val="16"/>
+                <w:lang w:val="en-US"/>
+              </w:rPr>
+              <w:t>Rechteck</w:t>
+            </w:r>
+            <w:proofErr w:type="spellEnd"/>
           </w:p>
           <w:p>
             <w:pPr>
@@ -1466,7 +1757,51 @@
                 <w:szCs w:val="16"/>
                 <w:lang w:val="en-US"/>
               </w:rPr>
-              <w:t>%     x(i) = mod(i, 40)&lt;20;</w:t>
+              <w:t>%     x(</w:t>
+            </w:r>
+            <w:proofErr w:type="spellStart"/>
+            <w:r>
+              <w:rPr>
+                <w:rFonts w:ascii="Consolas" w:hAnsi="Consolas" w:cs="Consolas"/>
+                <w:color w:val="228B22"/>
+                <w:sz w:val="16"/>
+                <w:szCs w:val="16"/>
+                <w:lang w:val="en-US"/>
+              </w:rPr>
+              <w:t>i</w:t>
+            </w:r>
+            <w:proofErr w:type="spellEnd"/>
+            <w:r>
+              <w:rPr>
+                <w:rFonts w:ascii="Consolas" w:hAnsi="Consolas" w:cs="Consolas"/>
+                <w:color w:val="228B22"/>
+                <w:sz w:val="16"/>
+                <w:szCs w:val="16"/>
+                <w:lang w:val="en-US"/>
+              </w:rPr>
+              <w:t>) = mod(</w:t>
+            </w:r>
+            <w:proofErr w:type="spellStart"/>
+            <w:r>
+              <w:rPr>
+                <w:rFonts w:ascii="Consolas" w:hAnsi="Consolas" w:cs="Consolas"/>
+                <w:color w:val="228B22"/>
+                <w:sz w:val="16"/>
+                <w:szCs w:val="16"/>
+                <w:lang w:val="en-US"/>
+              </w:rPr>
+              <w:t>i</w:t>
+            </w:r>
+            <w:proofErr w:type="spellEnd"/>
+            <w:r>
+              <w:rPr>
+                <w:rFonts w:ascii="Consolas" w:hAnsi="Consolas" w:cs="Consolas"/>
+                <w:color w:val="228B22"/>
+                <w:sz w:val="16"/>
+                <w:szCs w:val="16"/>
+                <w:lang w:val="en-US"/>
+              </w:rPr>
+              <w:t>, 40)&lt;20;</w:t>
             </w:r>
           </w:p>
           <w:p>
@@ -1554,7 +1889,47 @@
                 <w:sz w:val="16"/>
                 <w:szCs w:val="16"/>
               </w:rPr>
-              <w:t>% x = [1E3 zeros(1, length(t)-1)]'; % Dirac</w:t>
+              <w:t xml:space="preserve">% x = [1E3 </w:t>
+            </w:r>
+            <w:proofErr w:type="spellStart"/>
+            <w:r>
+              <w:rPr>
+                <w:rFonts w:ascii="Consolas" w:hAnsi="Consolas" w:cs="Consolas"/>
+                <w:color w:val="228B22"/>
+                <w:sz w:val="16"/>
+                <w:szCs w:val="16"/>
+              </w:rPr>
+              <w:t>zeros</w:t>
+            </w:r>
+            <w:proofErr w:type="spellEnd"/>
+            <w:r>
+              <w:rPr>
+                <w:rFonts w:ascii="Consolas" w:hAnsi="Consolas" w:cs="Consolas"/>
+                <w:color w:val="228B22"/>
+                <w:sz w:val="16"/>
+                <w:szCs w:val="16"/>
+              </w:rPr>
+              <w:t xml:space="preserve">(1, </w:t>
+            </w:r>
+            <w:proofErr w:type="spellStart"/>
+            <w:r>
+              <w:rPr>
+                <w:rFonts w:ascii="Consolas" w:hAnsi="Consolas" w:cs="Consolas"/>
+                <w:color w:val="228B22"/>
+                <w:sz w:val="16"/>
+                <w:szCs w:val="16"/>
+              </w:rPr>
+              <w:t>length</w:t>
+            </w:r>
+            <w:proofErr w:type="spellEnd"/>
+            <w:r>
+              <w:rPr>
+                <w:rFonts w:ascii="Consolas" w:hAnsi="Consolas" w:cs="Consolas"/>
+                <w:color w:val="228B22"/>
+                <w:sz w:val="16"/>
+                <w:szCs w:val="16"/>
+              </w:rPr>
+              <w:t>(t)-1)]'; % Dirac</w:t>
             </w:r>
           </w:p>
           <w:p>
@@ -1598,8 +1973,19 @@
                 <w:sz w:val="16"/>
                 <w:szCs w:val="16"/>
               </w:rPr>
-              <w:t>%% DFT mit forschleife</w:t>
-            </w:r>
+              <w:t xml:space="preserve">%% DFT mit </w:t>
+            </w:r>
+            <w:proofErr w:type="spellStart"/>
+            <w:r>
+              <w:rPr>
+                <w:rFonts w:ascii="Consolas" w:hAnsi="Consolas" w:cs="Consolas"/>
+                <w:color w:val="228B22"/>
+                <w:sz w:val="16"/>
+                <w:szCs w:val="16"/>
+              </w:rPr>
+              <w:t>forschleife</w:t>
+            </w:r>
+            <w:proofErr w:type="spellEnd"/>
           </w:p>
           <w:p>
             <w:pPr>
@@ -1656,7 +2042,51 @@
                 <w:szCs w:val="16"/>
                 <w:lang w:val="en-US"/>
               </w:rPr>
-              <w:t xml:space="preserve">    gf = exp(-1i*2*pi*k*df*t);</w:t>
+              <w:t xml:space="preserve">    </w:t>
+            </w:r>
+            <w:proofErr w:type="spellStart"/>
+            <w:r>
+              <w:rPr>
+                <w:rFonts w:ascii="Consolas" w:hAnsi="Consolas" w:cs="Consolas"/>
+                <w:color w:val="000000"/>
+                <w:sz w:val="16"/>
+                <w:szCs w:val="16"/>
+                <w:lang w:val="en-US"/>
+              </w:rPr>
+              <w:t>gf</w:t>
+            </w:r>
+            <w:proofErr w:type="spellEnd"/>
+            <w:r>
+              <w:rPr>
+                <w:rFonts w:ascii="Consolas" w:hAnsi="Consolas" w:cs="Consolas"/>
+                <w:color w:val="000000"/>
+                <w:sz w:val="16"/>
+                <w:szCs w:val="16"/>
+                <w:lang w:val="en-US"/>
+              </w:rPr>
+              <w:t xml:space="preserve"> = exp(-1i*2*pi*k*</w:t>
+            </w:r>
+            <w:proofErr w:type="spellStart"/>
+            <w:r>
+              <w:rPr>
+                <w:rFonts w:ascii="Consolas" w:hAnsi="Consolas" w:cs="Consolas"/>
+                <w:color w:val="000000"/>
+                <w:sz w:val="16"/>
+                <w:szCs w:val="16"/>
+                <w:lang w:val="en-US"/>
+              </w:rPr>
+              <w:t>df</w:t>
+            </w:r>
+            <w:proofErr w:type="spellEnd"/>
+            <w:r>
+              <w:rPr>
+                <w:rFonts w:ascii="Consolas" w:hAnsi="Consolas" w:cs="Consolas"/>
+                <w:color w:val="000000"/>
+                <w:sz w:val="16"/>
+                <w:szCs w:val="16"/>
+                <w:lang w:val="en-US"/>
+              </w:rPr>
+              <w:t>*t);</w:t>
             </w:r>
           </w:p>
           <w:p>
@@ -1680,7 +2110,51 @@
                 <w:szCs w:val="16"/>
                 <w:lang w:val="en-US"/>
               </w:rPr>
-              <w:t xml:space="preserve">    Xf(k+1)= x'*gf/N;</w:t>
+              <w:t xml:space="preserve">    </w:t>
+            </w:r>
+            <w:proofErr w:type="spellStart"/>
+            <w:r>
+              <w:rPr>
+                <w:rFonts w:ascii="Consolas" w:hAnsi="Consolas" w:cs="Consolas"/>
+                <w:color w:val="000000"/>
+                <w:sz w:val="16"/>
+                <w:szCs w:val="16"/>
+                <w:lang w:val="en-US"/>
+              </w:rPr>
+              <w:t>Xf</w:t>
+            </w:r>
+            <w:proofErr w:type="spellEnd"/>
+            <w:r>
+              <w:rPr>
+                <w:rFonts w:ascii="Consolas" w:hAnsi="Consolas" w:cs="Consolas"/>
+                <w:color w:val="000000"/>
+                <w:sz w:val="16"/>
+                <w:szCs w:val="16"/>
+                <w:lang w:val="en-US"/>
+              </w:rPr>
+              <w:t>(k+1)= x'*</w:t>
+            </w:r>
+            <w:proofErr w:type="spellStart"/>
+            <w:r>
+              <w:rPr>
+                <w:rFonts w:ascii="Consolas" w:hAnsi="Consolas" w:cs="Consolas"/>
+                <w:color w:val="000000"/>
+                <w:sz w:val="16"/>
+                <w:szCs w:val="16"/>
+                <w:lang w:val="en-US"/>
+              </w:rPr>
+              <w:t>gf</w:t>
+            </w:r>
+            <w:proofErr w:type="spellEnd"/>
+            <w:r>
+              <w:rPr>
+                <w:rFonts w:ascii="Consolas" w:hAnsi="Consolas" w:cs="Consolas"/>
+                <w:color w:val="000000"/>
+                <w:sz w:val="16"/>
+                <w:szCs w:val="16"/>
+                <w:lang w:val="en-US"/>
+              </w:rPr>
+              <w:t>/N;</w:t>
             </w:r>
           </w:p>
           <w:p>
@@ -1742,8 +2216,20 @@
                 <w:szCs w:val="16"/>
                 <w:lang w:val="en-US"/>
               </w:rPr>
-              <w:t>%% Darstellung</w:t>
-            </w:r>
+              <w:t xml:space="preserve">%% </w:t>
+            </w:r>
+            <w:proofErr w:type="spellStart"/>
+            <w:r>
+              <w:rPr>
+                <w:rFonts w:ascii="Consolas" w:hAnsi="Consolas" w:cs="Consolas"/>
+                <w:color w:val="228B22"/>
+                <w:sz w:val="16"/>
+                <w:szCs w:val="16"/>
+                <w:lang w:val="en-US"/>
+              </w:rPr>
+              <w:t>Darstellung</w:t>
+            </w:r>
+            <w:proofErr w:type="spellEnd"/>
           </w:p>
           <w:p>
             <w:pPr>
@@ -1758,15 +2244,71 @@
                 <w:lang w:val="en-US"/>
               </w:rPr>
             </w:pPr>
-            <w:r>
-              <w:rPr>
-                <w:rFonts w:ascii="Consolas" w:hAnsi="Consolas" w:cs="Consolas"/>
-                <w:color w:val="000000"/>
-                <w:sz w:val="16"/>
-                <w:szCs w:val="16"/>
-                <w:lang w:val="en-US"/>
-              </w:rPr>
-              <w:t>Xf = fftshift(Xf);</w:t>
+            <w:proofErr w:type="spellStart"/>
+            <w:r>
+              <w:rPr>
+                <w:rFonts w:ascii="Consolas" w:hAnsi="Consolas" w:cs="Consolas"/>
+                <w:color w:val="000000"/>
+                <w:sz w:val="16"/>
+                <w:szCs w:val="16"/>
+                <w:lang w:val="en-US"/>
+              </w:rPr>
+              <w:t>Xf</w:t>
+            </w:r>
+            <w:proofErr w:type="spellEnd"/>
+            <w:r>
+              <w:rPr>
+                <w:rFonts w:ascii="Consolas" w:hAnsi="Consolas" w:cs="Consolas"/>
+                <w:color w:val="000000"/>
+                <w:sz w:val="16"/>
+                <w:szCs w:val="16"/>
+                <w:lang w:val="en-US"/>
+              </w:rPr>
+              <w:t xml:space="preserve"> = </w:t>
+            </w:r>
+            <w:proofErr w:type="spellStart"/>
+            <w:r>
+              <w:rPr>
+                <w:rFonts w:ascii="Consolas" w:hAnsi="Consolas" w:cs="Consolas"/>
+                <w:color w:val="000000"/>
+                <w:sz w:val="16"/>
+                <w:szCs w:val="16"/>
+                <w:lang w:val="en-US"/>
+              </w:rPr>
+              <w:t>fftshift</w:t>
+            </w:r>
+            <w:proofErr w:type="spellEnd"/>
+            <w:r>
+              <w:rPr>
+                <w:rFonts w:ascii="Consolas" w:hAnsi="Consolas" w:cs="Consolas"/>
+                <w:color w:val="000000"/>
+                <w:sz w:val="16"/>
+                <w:szCs w:val="16"/>
+                <w:lang w:val="en-US"/>
+              </w:rPr>
+              <w:t>(</w:t>
+            </w:r>
+            <w:proofErr w:type="spellStart"/>
+            <w:r>
+              <w:rPr>
+                <w:rFonts w:ascii="Consolas" w:hAnsi="Consolas" w:cs="Consolas"/>
+                <w:color w:val="000000"/>
+                <w:sz w:val="16"/>
+                <w:szCs w:val="16"/>
+                <w:lang w:val="en-US"/>
+              </w:rPr>
+              <w:t>Xf</w:t>
+            </w:r>
+            <w:proofErr w:type="spellEnd"/>
+            <w:r>
+              <w:rPr>
+                <w:rFonts w:ascii="Consolas" w:hAnsi="Consolas" w:cs="Consolas"/>
+                <w:color w:val="000000"/>
+                <w:sz w:val="16"/>
+                <w:szCs w:val="16"/>
+                <w:lang w:val="en-US"/>
+              </w:rPr>
+              <w:t>);</w:t>
             </w:r>
           </w:p>
           <w:p>
@@ -1814,7 +2356,51 @@
                 <w:szCs w:val="16"/>
                 <w:lang w:val="en-US"/>
               </w:rPr>
-              <w:t>subplot(2,1,1); plot([-N/2:N/2-1]*df, 20*log10(abs(Xf)));</w:t>
+              <w:t>subplot(2,1,1); plot([-N/2:N/2-1]*</w:t>
+            </w:r>
+            <w:proofErr w:type="spellStart"/>
+            <w:r>
+              <w:rPr>
+                <w:rFonts w:ascii="Consolas" w:hAnsi="Consolas" w:cs="Consolas"/>
+                <w:color w:val="000000"/>
+                <w:sz w:val="16"/>
+                <w:szCs w:val="16"/>
+                <w:lang w:val="en-US"/>
+              </w:rPr>
+              <w:t>df</w:t>
+            </w:r>
+            <w:proofErr w:type="spellEnd"/>
+            <w:r>
+              <w:rPr>
+                <w:rFonts w:ascii="Consolas" w:hAnsi="Consolas" w:cs="Consolas"/>
+                <w:color w:val="000000"/>
+                <w:sz w:val="16"/>
+                <w:szCs w:val="16"/>
+                <w:lang w:val="en-US"/>
+              </w:rPr>
+              <w:t>, 20*log10(abs(</w:t>
+            </w:r>
+            <w:proofErr w:type="spellStart"/>
+            <w:r>
+              <w:rPr>
+                <w:rFonts w:ascii="Consolas" w:hAnsi="Consolas" w:cs="Consolas"/>
+                <w:color w:val="000000"/>
+                <w:sz w:val="16"/>
+                <w:szCs w:val="16"/>
+                <w:lang w:val="en-US"/>
+              </w:rPr>
+              <w:t>Xf</w:t>
+            </w:r>
+            <w:proofErr w:type="spellEnd"/>
+            <w:r>
+              <w:rPr>
+                <w:rFonts w:ascii="Consolas" w:hAnsi="Consolas" w:cs="Consolas"/>
+                <w:color w:val="000000"/>
+                <w:sz w:val="16"/>
+                <w:szCs w:val="16"/>
+                <w:lang w:val="en-US"/>
+              </w:rPr>
+              <w:t>)));</w:t>
             </w:r>
           </w:p>
           <w:p>
@@ -1830,15 +2416,27 @@
                 <w:lang w:val="en-US"/>
               </w:rPr>
             </w:pPr>
-            <w:r>
-              <w:rPr>
-                <w:rFonts w:ascii="Consolas" w:hAnsi="Consolas" w:cs="Consolas"/>
-                <w:color w:val="000000"/>
-                <w:sz w:val="16"/>
-                <w:szCs w:val="16"/>
-                <w:lang w:val="en-US"/>
-              </w:rPr>
-              <w:t>xlabel(</w:t>
+            <w:proofErr w:type="spellStart"/>
+            <w:r>
+              <w:rPr>
+                <w:rFonts w:ascii="Consolas" w:hAnsi="Consolas" w:cs="Consolas"/>
+                <w:color w:val="000000"/>
+                <w:sz w:val="16"/>
+                <w:szCs w:val="16"/>
+                <w:lang w:val="en-US"/>
+              </w:rPr>
+              <w:t>xlabel</w:t>
+            </w:r>
+            <w:proofErr w:type="spellEnd"/>
+            <w:r>
+              <w:rPr>
+                <w:rFonts w:ascii="Consolas" w:hAnsi="Consolas" w:cs="Consolas"/>
+                <w:color w:val="000000"/>
+                <w:sz w:val="16"/>
+                <w:szCs w:val="16"/>
+                <w:lang w:val="en-US"/>
+              </w:rPr>
+              <w:t>(</w:t>
             </w:r>
             <w:r>
               <w:rPr>
@@ -1848,7 +2446,29 @@
                 <w:szCs w:val="16"/>
                 <w:lang w:val="en-US"/>
               </w:rPr>
-              <w:t>'Frequenz [Hz]'</w:t>
+              <w:t>'</w:t>
+            </w:r>
+            <w:proofErr w:type="spellStart"/>
+            <w:r>
+              <w:rPr>
+                <w:rFonts w:ascii="Consolas" w:hAnsi="Consolas" w:cs="Consolas"/>
+                <w:color w:val="A020F0"/>
+                <w:sz w:val="16"/>
+                <w:szCs w:val="16"/>
+                <w:lang w:val="en-US"/>
+              </w:rPr>
+              <w:t>Frequenz</w:t>
+            </w:r>
+            <w:proofErr w:type="spellEnd"/>
+            <w:r>
+              <w:rPr>
+                <w:rFonts w:ascii="Consolas" w:hAnsi="Consolas" w:cs="Consolas"/>
+                <w:color w:val="A020F0"/>
+                <w:sz w:val="16"/>
+                <w:szCs w:val="16"/>
+                <w:lang w:val="en-US"/>
+              </w:rPr>
+              <w:t xml:space="preserve"> [Hz]'</w:t>
             </w:r>
             <w:r>
               <w:rPr>
@@ -1874,15 +2494,27 @@
                 <w:lang w:val="en-US"/>
               </w:rPr>
             </w:pPr>
-            <w:r>
-              <w:rPr>
-                <w:rFonts w:ascii="Consolas" w:hAnsi="Consolas" w:cs="Consolas"/>
-                <w:color w:val="000000"/>
-                <w:sz w:val="16"/>
-                <w:szCs w:val="16"/>
-                <w:lang w:val="en-US"/>
-              </w:rPr>
-              <w:t>ylabel(</w:t>
+            <w:proofErr w:type="spellStart"/>
+            <w:r>
+              <w:rPr>
+                <w:rFonts w:ascii="Consolas" w:hAnsi="Consolas" w:cs="Consolas"/>
+                <w:color w:val="000000"/>
+                <w:sz w:val="16"/>
+                <w:szCs w:val="16"/>
+                <w:lang w:val="en-US"/>
+              </w:rPr>
+              <w:t>ylabel</w:t>
+            </w:r>
+            <w:proofErr w:type="spellEnd"/>
+            <w:r>
+              <w:rPr>
+                <w:rFonts w:ascii="Consolas" w:hAnsi="Consolas" w:cs="Consolas"/>
+                <w:color w:val="000000"/>
+                <w:sz w:val="16"/>
+                <w:szCs w:val="16"/>
+                <w:lang w:val="en-US"/>
+              </w:rPr>
+              <w:t>(</w:t>
             </w:r>
             <w:r>
               <w:rPr>
@@ -1950,7 +2582,51 @@
                 <w:szCs w:val="16"/>
                 <w:lang w:val="en-US"/>
               </w:rPr>
-              <w:t>subplot(2,1,2); plot([-N/2:N/2-1]*df, 180/pi*(angle(Xf)));</w:t>
+              <w:t>subplot(2,1,2); plot([-N/2:N/2-1]*</w:t>
+            </w:r>
+            <w:proofErr w:type="spellStart"/>
+            <w:r>
+              <w:rPr>
+                <w:rFonts w:ascii="Consolas" w:hAnsi="Consolas" w:cs="Consolas"/>
+                <w:color w:val="000000"/>
+                <w:sz w:val="16"/>
+                <w:szCs w:val="16"/>
+                <w:lang w:val="en-US"/>
+              </w:rPr>
+              <w:t>df</w:t>
+            </w:r>
+            <w:proofErr w:type="spellEnd"/>
+            <w:r>
+              <w:rPr>
+                <w:rFonts w:ascii="Consolas" w:hAnsi="Consolas" w:cs="Consolas"/>
+                <w:color w:val="000000"/>
+                <w:sz w:val="16"/>
+                <w:szCs w:val="16"/>
+                <w:lang w:val="en-US"/>
+              </w:rPr>
+              <w:t>, 180/pi*(angle(</w:t>
+            </w:r>
+            <w:proofErr w:type="spellStart"/>
+            <w:r>
+              <w:rPr>
+                <w:rFonts w:ascii="Consolas" w:hAnsi="Consolas" w:cs="Consolas"/>
+                <w:color w:val="000000"/>
+                <w:sz w:val="16"/>
+                <w:szCs w:val="16"/>
+                <w:lang w:val="en-US"/>
+              </w:rPr>
+              <w:t>Xf</w:t>
+            </w:r>
+            <w:proofErr w:type="spellEnd"/>
+            <w:r>
+              <w:rPr>
+                <w:rFonts w:ascii="Consolas" w:hAnsi="Consolas" w:cs="Consolas"/>
+                <w:color w:val="000000"/>
+                <w:sz w:val="16"/>
+                <w:szCs w:val="16"/>
+                <w:lang w:val="en-US"/>
+              </w:rPr>
+              <w:t>)));</w:t>
             </w:r>
           </w:p>
           <w:p>
@@ -1965,14 +2641,25 @@
                 <w:szCs w:val="16"/>
               </w:rPr>
             </w:pPr>
-            <w:r>
-              <w:rPr>
-                <w:rFonts w:ascii="Consolas" w:hAnsi="Consolas" w:cs="Consolas"/>
-                <w:color w:val="000000"/>
-                <w:sz w:val="16"/>
-                <w:szCs w:val="16"/>
-              </w:rPr>
-              <w:t>xlabel(</w:t>
+            <w:proofErr w:type="spellStart"/>
+            <w:r>
+              <w:rPr>
+                <w:rFonts w:ascii="Consolas" w:hAnsi="Consolas" w:cs="Consolas"/>
+                <w:color w:val="000000"/>
+                <w:sz w:val="16"/>
+                <w:szCs w:val="16"/>
+              </w:rPr>
+              <w:t>xlabel</w:t>
+            </w:r>
+            <w:proofErr w:type="spellEnd"/>
+            <w:r>
+              <w:rPr>
+                <w:rFonts w:ascii="Consolas" w:hAnsi="Consolas" w:cs="Consolas"/>
+                <w:color w:val="000000"/>
+                <w:sz w:val="16"/>
+                <w:szCs w:val="16"/>
+              </w:rPr>
+              <w:t>(</w:t>
             </w:r>
             <w:r>
               <w:rPr>
@@ -2004,14 +2691,25 @@
                 <w:sz w:val="24"/>
               </w:rPr>
             </w:pPr>
-            <w:r>
-              <w:rPr>
-                <w:rFonts w:ascii="Consolas" w:hAnsi="Consolas" w:cs="Consolas"/>
-                <w:color w:val="000000"/>
-                <w:sz w:val="16"/>
-                <w:szCs w:val="16"/>
-              </w:rPr>
-              <w:t>ylabel(</w:t>
+            <w:proofErr w:type="spellStart"/>
+            <w:r>
+              <w:rPr>
+                <w:rFonts w:ascii="Consolas" w:hAnsi="Consolas" w:cs="Consolas"/>
+                <w:color w:val="000000"/>
+                <w:sz w:val="16"/>
+                <w:szCs w:val="16"/>
+              </w:rPr>
+              <w:t>ylabel</w:t>
+            </w:r>
+            <w:proofErr w:type="spellEnd"/>
+            <w:r>
+              <w:rPr>
+                <w:rFonts w:ascii="Consolas" w:hAnsi="Consolas" w:cs="Consolas"/>
+                <w:color w:val="000000"/>
+                <w:sz w:val="16"/>
+                <w:szCs w:val="16"/>
+              </w:rPr>
+              <w:t>(</w:t>
             </w:r>
             <w:r>
               <w:rPr>
@@ -2020,7 +2718,27 @@
                 <w:sz w:val="16"/>
                 <w:szCs w:val="16"/>
               </w:rPr>
-              <w:t>'Phase [deg]'</w:t>
+              <w:t>'Phase [</w:t>
+            </w:r>
+            <w:proofErr w:type="spellStart"/>
+            <w:r>
+              <w:rPr>
+                <w:rFonts w:ascii="Consolas" w:hAnsi="Consolas" w:cs="Consolas"/>
+                <w:color w:val="A020F0"/>
+                <w:sz w:val="16"/>
+                <w:szCs w:val="16"/>
+              </w:rPr>
+              <w:t>deg</w:t>
+            </w:r>
+            <w:proofErr w:type="spellEnd"/>
+            <w:r>
+              <w:rPr>
+                <w:rFonts w:ascii="Consolas" w:hAnsi="Consolas" w:cs="Consolas"/>
+                <w:color w:val="A020F0"/>
+                <w:sz w:val="16"/>
+                <w:szCs w:val="16"/>
+              </w:rPr>
+              <w:t>]'</w:t>
             </w:r>
             <w:r>
               <w:rPr>
@@ -2076,7 +2794,6 @@
       <w:r>
         <w:rPr>
           <w:noProof/>
-          <w:lang w:val="en-US" w:eastAsia="en-US"/>
         </w:rPr>
         <w:drawing>
           <wp:inline distT="0" distB="0" distL="0" distR="0">
@@ -2096,7 +2813,7 @@
                     </pic:cNvPicPr>
                   </pic:nvPicPr>
                   <pic:blipFill>
-                    <a:blip r:embed="rId9" cstate="print"/>
+                    <a:blip r:embed="rId8" cstate="print"/>
                     <a:srcRect/>
                     <a:stretch>
                       <a:fillRect/>
@@ -2130,7 +2847,6 @@
       <w:r>
         <w:rPr>
           <w:noProof/>
-          <w:lang w:val="en-US" w:eastAsia="en-US"/>
         </w:rPr>
         <w:drawing>
           <wp:inline distT="0" distB="0" distL="0" distR="0">
@@ -2150,7 +2866,7 @@
                     </pic:cNvPicPr>
                   </pic:nvPicPr>
                   <pic:blipFill>
-                    <a:blip r:embed="rId10" cstate="print"/>
+                    <a:blip r:embed="rId9" cstate="print"/>
                     <a:srcRect/>
                     <a:stretch>
                       <a:fillRect/>
@@ -2225,7 +2941,6 @@
       <w:r>
         <w:rPr>
           <w:noProof/>
-          <w:lang w:val="en-US" w:eastAsia="en-US"/>
         </w:rPr>
         <w:drawing>
           <wp:inline distT="0" distB="0" distL="0" distR="0">
@@ -2245,7 +2960,7 @@
                     </pic:cNvPicPr>
                   </pic:nvPicPr>
                   <pic:blipFill>
-                    <a:blip r:embed="rId11" cstate="print"/>
+                    <a:blip r:embed="rId10" cstate="print"/>
                     <a:srcRect/>
                     <a:stretch>
                       <a:fillRect/>
@@ -2279,7 +2994,6 @@
       <w:r>
         <w:rPr>
           <w:noProof/>
-          <w:lang w:val="en-US" w:eastAsia="en-US"/>
         </w:rPr>
         <w:drawing>
           <wp:inline distT="0" distB="0" distL="0" distR="0">
@@ -2299,7 +3013,7 @@
                     </pic:cNvPicPr>
                   </pic:nvPicPr>
                   <pic:blipFill>
-                    <a:blip r:embed="rId12" cstate="print"/>
+                    <a:blip r:embed="rId11" cstate="print"/>
                     <a:srcRect/>
                     <a:stretch>
                       <a:fillRect/>
@@ -2361,7 +3075,6 @@
       <w:r>
         <w:rPr>
           <w:noProof/>
-          <w:lang w:val="en-US" w:eastAsia="en-US"/>
         </w:rPr>
         <w:drawing>
           <wp:inline distT="0" distB="0" distL="0" distR="0">
@@ -2381,7 +3094,7 @@
                     </pic:cNvPicPr>
                   </pic:nvPicPr>
                   <pic:blipFill>
-                    <a:blip r:embed="rId13" cstate="print"/>
+                    <a:blip r:embed="rId12" cstate="print"/>
                     <a:srcRect/>
                     <a:stretch>
                       <a:fillRect/>
@@ -2415,7 +3128,6 @@
       <w:r>
         <w:rPr>
           <w:noProof/>
-          <w:lang w:val="en-US" w:eastAsia="en-US"/>
         </w:rPr>
         <w:drawing>
           <wp:inline distT="0" distB="0" distL="0" distR="0">
@@ -2435,7 +3147,7 @@
                     </pic:cNvPicPr>
                   </pic:nvPicPr>
                   <pic:blipFill>
-                    <a:blip r:embed="rId14" cstate="print"/>
+                    <a:blip r:embed="rId13" cstate="print"/>
                     <a:srcRect/>
                     <a:stretch>
                       <a:fillRect/>
@@ -2474,7 +3186,6 @@
       <w:r>
         <w:rPr>
           <w:noProof/>
-          <w:lang w:val="en-US" w:eastAsia="en-US"/>
         </w:rPr>
         <w:drawing>
           <wp:inline distT="0" distB="0" distL="0" distR="0">
@@ -2494,7 +3205,7 @@
                     </pic:cNvPicPr>
                   </pic:nvPicPr>
                   <pic:blipFill>
-                    <a:blip r:embed="rId15" cstate="print"/>
+                    <a:blip r:embed="rId14" cstate="print"/>
                     <a:srcRect/>
                     <a:stretch>
                       <a:fillRect/>
@@ -2528,6 +3239,384 @@
         <w:t>Die Ergebnisse sind zufriedenstellend – Genau diese Diagramme haben wir erwartet.</w:t>
       </w:r>
     </w:p>
+    <w:p>
+      <w:pPr>
+        <w:rPr>
+          <w:color w:val="FF0000"/>
+        </w:rPr>
+      </w:pPr>
+      <w:r>
+        <w:rPr>
+          <w:color w:val="FF0000"/>
+        </w:rPr>
+        <w:t xml:space="preserve">Bemerkung: Amplitude mit </w:t>
+      </w:r>
+      <w:proofErr w:type="spellStart"/>
+      <w:r>
+        <w:rPr>
+          <w:rFonts w:ascii="Consolas" w:hAnsi="Consolas" w:cs="Consolas"/>
+          <w:b/>
+          <w:color w:val="FF0000"/>
+          <w:sz w:val="18"/>
+          <w:szCs w:val="18"/>
+        </w:rPr>
+        <w:t>set</w:t>
+      </w:r>
+      <w:proofErr w:type="spellEnd"/>
+      <w:r>
+        <w:rPr>
+          <w:rFonts w:ascii="Consolas" w:hAnsi="Consolas" w:cs="Consolas"/>
+          <w:b/>
+          <w:color w:val="FF0000"/>
+          <w:sz w:val="18"/>
+          <w:szCs w:val="18"/>
+        </w:rPr>
+        <w:t>(</w:t>
+      </w:r>
+      <w:proofErr w:type="spellStart"/>
+      <w:r>
+        <w:rPr>
+          <w:rFonts w:ascii="Consolas" w:hAnsi="Consolas" w:cs="Consolas"/>
+          <w:b/>
+          <w:color w:val="FF0000"/>
+          <w:sz w:val="18"/>
+          <w:szCs w:val="18"/>
+        </w:rPr>
+        <w:t>gca</w:t>
+      </w:r>
+      <w:proofErr w:type="spellEnd"/>
+      <w:r>
+        <w:rPr>
+          <w:rFonts w:ascii="Consolas" w:hAnsi="Consolas" w:cs="Consolas"/>
+          <w:b/>
+          <w:color w:val="FF0000"/>
+          <w:sz w:val="18"/>
+          <w:szCs w:val="18"/>
+        </w:rPr>
+        <w:t>, `</w:t>
+      </w:r>
+      <w:proofErr w:type="spellStart"/>
+      <w:r>
+        <w:rPr>
+          <w:rFonts w:ascii="Consolas" w:hAnsi="Consolas" w:cs="Consolas"/>
+          <w:b/>
+          <w:color w:val="FF0000"/>
+          <w:sz w:val="18"/>
+          <w:szCs w:val="18"/>
+        </w:rPr>
+        <w:t>ylim</w:t>
+      </w:r>
+      <w:proofErr w:type="spellEnd"/>
+      <w:r>
+        <w:rPr>
+          <w:rFonts w:ascii="Consolas" w:hAnsi="Consolas" w:cs="Consolas"/>
+          <w:b/>
+          <w:color w:val="FF0000"/>
+          <w:sz w:val="18"/>
+          <w:szCs w:val="18"/>
+        </w:rPr>
+        <w:t>`, [-80 0])</w:t>
+      </w:r>
+      <w:r>
+        <w:rPr>
+          <w:color w:val="FF0000"/>
+        </w:rPr>
+        <w:t xml:space="preserve"> beschränken</w:t>
+      </w:r>
+    </w:p>
+    <w:p>
+      <w:pPr>
+        <w:rPr>
+          <w:color w:val="FF0000"/>
+        </w:rPr>
+      </w:pPr>
+      <w:r>
+        <w:rPr>
+          <w:color w:val="FF0000"/>
+        </w:rPr>
+        <w:t xml:space="preserve">Bemerkung: </w:t>
+      </w:r>
+      <w:r>
+        <w:rPr>
+          <w:color w:val="FF0000"/>
+        </w:rPr>
+        <w:t xml:space="preserve">Phase an </w:t>
+      </w:r>
+      <w:proofErr w:type="spellStart"/>
+      <w:r>
+        <w:rPr>
+          <w:color w:val="FF0000"/>
+        </w:rPr>
+        <w:t>nichtsaussagenden</w:t>
+      </w:r>
+      <w:proofErr w:type="spellEnd"/>
+      <w:r>
+        <w:rPr>
+          <w:color w:val="FF0000"/>
+        </w:rPr>
+        <w:t xml:space="preserve"> Stellen auf 0 setzen</w:t>
+      </w:r>
+      <w:r>
+        <w:rPr>
+          <w:color w:val="FF0000"/>
+        </w:rPr>
+        <w:t xml:space="preserve"> mit</w:t>
+      </w:r>
+      <w:r>
+        <w:rPr>
+          <w:color w:val="FF0000"/>
+        </w:rPr>
+        <w:t xml:space="preserve"> </w:t>
+      </w:r>
+      <w:r>
+        <w:rPr>
+          <w:rFonts w:ascii="Consolas" w:hAnsi="Consolas" w:cs="Consolas"/>
+          <w:b/>
+          <w:color w:val="FF0000"/>
+          <w:sz w:val="18"/>
+          <w:szCs w:val="18"/>
+        </w:rPr>
+        <w:t>X.*(</w:t>
+      </w:r>
+      <w:proofErr w:type="spellStart"/>
+      <w:r>
+        <w:rPr>
+          <w:rFonts w:ascii="Consolas" w:hAnsi="Consolas" w:cs="Consolas"/>
+          <w:b/>
+          <w:color w:val="FF0000"/>
+          <w:sz w:val="18"/>
+          <w:szCs w:val="18"/>
+        </w:rPr>
+        <w:t>abs</w:t>
+      </w:r>
+      <w:proofErr w:type="spellEnd"/>
+      <w:r>
+        <w:rPr>
+          <w:rFonts w:ascii="Consolas" w:hAnsi="Consolas" w:cs="Consolas"/>
+          <w:b/>
+          <w:color w:val="FF0000"/>
+          <w:sz w:val="18"/>
+          <w:szCs w:val="18"/>
+        </w:rPr>
+        <w:t>(X)&gt;</w:t>
+      </w:r>
+      <w:proofErr w:type="spellStart"/>
+      <w:r>
+        <w:rPr>
+          <w:rFonts w:ascii="Consolas" w:hAnsi="Consolas" w:cs="Consolas"/>
+          <w:b/>
+          <w:color w:val="FF0000"/>
+          <w:sz w:val="18"/>
+          <w:szCs w:val="18"/>
+        </w:rPr>
+        <w:t>get</w:t>
+      </w:r>
+      <w:proofErr w:type="spellEnd"/>
+      <w:r>
+        <w:rPr>
+          <w:rFonts w:ascii="Consolas" w:hAnsi="Consolas" w:cs="Consolas"/>
+          <w:b/>
+          <w:color w:val="FF0000"/>
+          <w:sz w:val="18"/>
+          <w:szCs w:val="18"/>
+        </w:rPr>
+        <w:t>(</w:t>
+      </w:r>
+      <w:proofErr w:type="spellStart"/>
+      <w:r>
+        <w:rPr>
+          <w:rFonts w:ascii="Consolas" w:hAnsi="Consolas" w:cs="Consolas"/>
+          <w:b/>
+          <w:color w:val="FF0000"/>
+          <w:sz w:val="18"/>
+          <w:szCs w:val="18"/>
+        </w:rPr>
+        <w:t>gca</w:t>
+      </w:r>
+      <w:proofErr w:type="spellEnd"/>
+      <w:r>
+        <w:rPr>
+          <w:rFonts w:ascii="Consolas" w:hAnsi="Consolas" w:cs="Consolas"/>
+          <w:b/>
+          <w:color w:val="FF0000"/>
+          <w:sz w:val="18"/>
+          <w:szCs w:val="18"/>
+        </w:rPr>
+        <w:t>, `</w:t>
+      </w:r>
+      <w:proofErr w:type="spellStart"/>
+      <w:r>
+        <w:rPr>
+          <w:rFonts w:ascii="Consolas" w:hAnsi="Consolas" w:cs="Consolas"/>
+          <w:b/>
+          <w:color w:val="FF0000"/>
+          <w:sz w:val="18"/>
+          <w:szCs w:val="18"/>
+        </w:rPr>
+        <w:t>ylim</w:t>
+      </w:r>
+      <w:proofErr w:type="spellEnd"/>
+      <w:r>
+        <w:rPr>
+          <w:rFonts w:ascii="Consolas" w:hAnsi="Consolas" w:cs="Consolas"/>
+          <w:b/>
+          <w:color w:val="FF0000"/>
+          <w:sz w:val="18"/>
+          <w:szCs w:val="18"/>
+        </w:rPr>
+        <w:t>`)</w:t>
+      </w:r>
+      <w:r>
+        <w:rPr>
+          <w:rFonts w:ascii="Consolas" w:hAnsi="Consolas" w:cs="Consolas"/>
+          <w:b/>
+          <w:color w:val="FF0000"/>
+          <w:sz w:val="18"/>
+          <w:szCs w:val="18"/>
+        </w:rPr>
+        <w:t>)</w:t>
+      </w:r>
+      <w:r>
+        <w:rPr>
+          <w:color w:val="FF0000"/>
+        </w:rPr>
+        <w:t xml:space="preserve"> beschränken</w:t>
+      </w:r>
+    </w:p>
+    <w:p>
+      <w:pPr>
+        <w:rPr>
+          <w:color w:val="FF0000"/>
+        </w:rPr>
+      </w:pPr>
+      <w:r>
+        <w:rPr>
+          <w:color w:val="FF0000"/>
+        </w:rPr>
+        <w:t xml:space="preserve">Bemerkung: </w:t>
+      </w:r>
+      <w:proofErr w:type="spellStart"/>
+      <w:r>
+        <w:rPr>
+          <w:color w:val="FF0000"/>
+        </w:rPr>
+        <w:t>Figures</w:t>
+      </w:r>
+      <w:proofErr w:type="spellEnd"/>
+      <w:r>
+        <w:rPr>
+          <w:color w:val="FF0000"/>
+        </w:rPr>
+        <w:t xml:space="preserve"> </w:t>
+      </w:r>
+      <w:r>
+        <w:rPr>
+          <w:color w:val="FF0000"/>
+        </w:rPr>
+        <w:t xml:space="preserve">von </w:t>
+      </w:r>
+      <w:proofErr w:type="spellStart"/>
+      <w:r>
+        <w:rPr>
+          <w:color w:val="FF0000"/>
+        </w:rPr>
+        <w:t>Matlab</w:t>
+      </w:r>
+      <w:proofErr w:type="spellEnd"/>
+      <w:r>
+        <w:rPr>
+          <w:color w:val="FF0000"/>
+        </w:rPr>
+        <w:t xml:space="preserve"> als EPS für </w:t>
+      </w:r>
+      <w:proofErr w:type="spellStart"/>
+      <w:r>
+        <w:rPr>
+          <w:color w:val="FF0000"/>
+        </w:rPr>
+        <w:t>LaTeX</w:t>
+      </w:r>
+      <w:proofErr w:type="spellEnd"/>
+      <w:r>
+        <w:rPr>
+          <w:color w:val="FF0000"/>
+        </w:rPr>
+        <w:t xml:space="preserve"> speichern: </w:t>
+      </w:r>
+      <w:proofErr w:type="spellStart"/>
+      <w:r>
+        <w:rPr>
+          <w:rFonts w:ascii="Consolas" w:hAnsi="Consolas" w:cs="Consolas"/>
+          <w:b/>
+          <w:color w:val="FF0000"/>
+          <w:sz w:val="18"/>
+          <w:szCs w:val="18"/>
+        </w:rPr>
+        <w:t>print</w:t>
+      </w:r>
+      <w:proofErr w:type="spellEnd"/>
+      <w:r>
+        <w:rPr>
+          <w:rFonts w:ascii="Consolas" w:hAnsi="Consolas" w:cs="Consolas"/>
+          <w:b/>
+          <w:color w:val="FF0000"/>
+          <w:sz w:val="18"/>
+          <w:szCs w:val="18"/>
+        </w:rPr>
+        <w:t xml:space="preserve"> –</w:t>
+      </w:r>
+      <w:proofErr w:type="spellStart"/>
+      <w:r>
+        <w:rPr>
+          <w:rFonts w:ascii="Consolas" w:hAnsi="Consolas" w:cs="Consolas"/>
+          <w:b/>
+          <w:color w:val="FF0000"/>
+          <w:sz w:val="18"/>
+          <w:szCs w:val="18"/>
+        </w:rPr>
+        <w:t>depsxc</w:t>
+      </w:r>
+      <w:proofErr w:type="spellEnd"/>
+      <w:r>
+        <w:rPr>
+          <w:rFonts w:ascii="Consolas" w:hAnsi="Consolas" w:cs="Consolas"/>
+          <w:b/>
+          <w:color w:val="FF0000"/>
+          <w:sz w:val="18"/>
+          <w:szCs w:val="18"/>
+        </w:rPr>
+        <w:t xml:space="preserve"> &lt;</w:t>
+      </w:r>
+      <w:proofErr w:type="spellStart"/>
+      <w:r>
+        <w:rPr>
+          <w:rFonts w:ascii="Consolas" w:hAnsi="Consolas" w:cs="Consolas"/>
+          <w:b/>
+          <w:color w:val="FF0000"/>
+          <w:sz w:val="18"/>
+          <w:szCs w:val="18"/>
+        </w:rPr>
+        <w:t>path</w:t>
+      </w:r>
+      <w:proofErr w:type="spellEnd"/>
+      <w:r>
+        <w:rPr>
+          <w:rFonts w:ascii="Consolas" w:hAnsi="Consolas" w:cs="Consolas"/>
+          <w:b/>
+          <w:color w:val="FF0000"/>
+          <w:sz w:val="18"/>
+          <w:szCs w:val="18"/>
+        </w:rPr>
+        <w:t>&gt;</w:t>
+      </w:r>
+    </w:p>
+    <w:p>
+      <w:pPr>
+        <w:rPr>
+          <w:color w:val="FF0000"/>
+        </w:rPr>
+      </w:pPr>
+    </w:p>
     <w:p/>
     <w:p/>
     <w:p/>
@@ -2540,9 +3629,13 @@
     <w:p/>
     <w:p/>
     <w:p>
-      <w:r>
-        <w:lastRenderedPageBreak/>
-        <w:t xml:space="preserve">Matlab Code für DFT mit </w:t>
+      <w:proofErr w:type="spellStart"/>
+      <w:r>
+        <w:t>Matlab</w:t>
+      </w:r>
+      <w:proofErr w:type="spellEnd"/>
+      <w:r>
+        <w:t xml:space="preserve"> Code für DFT mit </w:t>
       </w:r>
       <w:r>
         <w:t>Matrixoperationen</w:t>
@@ -2550,10 +3643,10 @@
     </w:p>
     <w:tbl>
       <w:tblPr>
-        <w:tblStyle w:val="Tabellenraster"/>
+        <w:tblStyle w:val="Tabellengitternetz"/>
         <w:tblW w:w="0" w:type="auto"/>
         <w:shd w:val="clear" w:color="auto" w:fill="DBE5F1" w:themeFill="accent1" w:themeFillTint="33"/>
-        <w:tblLook w:val="04A0" w:firstRow="1" w:lastRow="0" w:firstColumn="1" w:lastColumn="0" w:noHBand="0" w:noVBand="1"/>
+        <w:tblLook w:val="04A0"/>
       </w:tblPr>
       <w:tblGrid>
         <w:gridCol w:w="10061"/>
@@ -2597,8 +3690,19 @@
                 <w:sz w:val="16"/>
                 <w:szCs w:val="16"/>
               </w:rPr>
-              <w:t>%% DFT mit forschleife</w:t>
-            </w:r>
+              <w:t xml:space="preserve">%% DFT mit </w:t>
+            </w:r>
+            <w:proofErr w:type="spellStart"/>
+            <w:r>
+              <w:rPr>
+                <w:rFonts w:ascii="Consolas" w:hAnsi="Consolas" w:cs="Consolas"/>
+                <w:color w:val="228B22"/>
+                <w:sz w:val="16"/>
+                <w:szCs w:val="16"/>
+              </w:rPr>
+              <w:t>forschleife</w:t>
+            </w:r>
+            <w:proofErr w:type="spellEnd"/>
           </w:p>
           <w:p>
             <w:pPr>
@@ -2612,6 +3716,7 @@
                 <w:szCs w:val="16"/>
               </w:rPr>
             </w:pPr>
+            <w:proofErr w:type="spellStart"/>
             <w:r>
               <w:rPr>
                 <w:rFonts w:ascii="Consolas" w:hAnsi="Consolas" w:cs="Consolas"/>
@@ -2621,6 +3726,7 @@
               </w:rPr>
               <w:t>for</w:t>
             </w:r>
+            <w:proofErr w:type="spellEnd"/>
             <w:r>
               <w:rPr>
                 <w:rFonts w:ascii="Consolas" w:hAnsi="Consolas" w:cs="Consolas"/>
@@ -2653,15 +3759,49 @@
               </w:rPr>
               <w:t xml:space="preserve">    </w:t>
             </w:r>
-            <w:r>
-              <w:rPr>
-                <w:rFonts w:ascii="Consolas" w:hAnsi="Consolas" w:cs="Consolas"/>
-                <w:color w:val="000000"/>
-                <w:sz w:val="16"/>
-                <w:szCs w:val="16"/>
-                <w:lang w:val="en-US"/>
-              </w:rPr>
-              <w:t>gf = exp(-1i*2*pi*k*df*t);</w:t>
+            <w:proofErr w:type="spellStart"/>
+            <w:r>
+              <w:rPr>
+                <w:rFonts w:ascii="Consolas" w:hAnsi="Consolas" w:cs="Consolas"/>
+                <w:color w:val="000000"/>
+                <w:sz w:val="16"/>
+                <w:szCs w:val="16"/>
+                <w:lang w:val="en-US"/>
+              </w:rPr>
+              <w:t>gf</w:t>
+            </w:r>
+            <w:proofErr w:type="spellEnd"/>
+            <w:r>
+              <w:rPr>
+                <w:rFonts w:ascii="Consolas" w:hAnsi="Consolas" w:cs="Consolas"/>
+                <w:color w:val="000000"/>
+                <w:sz w:val="16"/>
+                <w:szCs w:val="16"/>
+                <w:lang w:val="en-US"/>
+              </w:rPr>
+              <w:t xml:space="preserve"> = exp(-1i*2*pi*k*</w:t>
+            </w:r>
+            <w:proofErr w:type="spellStart"/>
+            <w:r>
+              <w:rPr>
+                <w:rFonts w:ascii="Consolas" w:hAnsi="Consolas" w:cs="Consolas"/>
+                <w:color w:val="000000"/>
+                <w:sz w:val="16"/>
+                <w:szCs w:val="16"/>
+                <w:lang w:val="en-US"/>
+              </w:rPr>
+              <w:t>df</w:t>
+            </w:r>
+            <w:proofErr w:type="spellEnd"/>
+            <w:r>
+              <w:rPr>
+                <w:rFonts w:ascii="Consolas" w:hAnsi="Consolas" w:cs="Consolas"/>
+                <w:color w:val="000000"/>
+                <w:sz w:val="16"/>
+                <w:szCs w:val="16"/>
+                <w:lang w:val="en-US"/>
+              </w:rPr>
+              <w:t>*t);</w:t>
             </w:r>
           </w:p>
           <w:p>
@@ -2685,7 +3825,51 @@
                 <w:szCs w:val="16"/>
                 <w:lang w:val="en-US"/>
               </w:rPr>
-              <w:t xml:space="preserve">    Xf(k+1)= x'*gf/N;</w:t>
+              <w:t xml:space="preserve">    </w:t>
+            </w:r>
+            <w:proofErr w:type="spellStart"/>
+            <w:r>
+              <w:rPr>
+                <w:rFonts w:ascii="Consolas" w:hAnsi="Consolas" w:cs="Consolas"/>
+                <w:color w:val="000000"/>
+                <w:sz w:val="16"/>
+                <w:szCs w:val="16"/>
+                <w:lang w:val="en-US"/>
+              </w:rPr>
+              <w:t>Xf</w:t>
+            </w:r>
+            <w:proofErr w:type="spellEnd"/>
+            <w:r>
+              <w:rPr>
+                <w:rFonts w:ascii="Consolas" w:hAnsi="Consolas" w:cs="Consolas"/>
+                <w:color w:val="000000"/>
+                <w:sz w:val="16"/>
+                <w:szCs w:val="16"/>
+                <w:lang w:val="en-US"/>
+              </w:rPr>
+              <w:t>(k+1)= x'*</w:t>
+            </w:r>
+            <w:proofErr w:type="spellStart"/>
+            <w:r>
+              <w:rPr>
+                <w:rFonts w:ascii="Consolas" w:hAnsi="Consolas" w:cs="Consolas"/>
+                <w:color w:val="000000"/>
+                <w:sz w:val="16"/>
+                <w:szCs w:val="16"/>
+                <w:lang w:val="en-US"/>
+              </w:rPr>
+              <w:t>gf</w:t>
+            </w:r>
+            <w:proofErr w:type="spellEnd"/>
+            <w:r>
+              <w:rPr>
+                <w:rFonts w:ascii="Consolas" w:hAnsi="Consolas" w:cs="Consolas"/>
+                <w:color w:val="000000"/>
+                <w:sz w:val="16"/>
+                <w:szCs w:val="16"/>
+                <w:lang w:val="en-US"/>
+              </w:rPr>
+              <w:t>/N;</w:t>
             </w:r>
           </w:p>
           <w:p>
@@ -2826,15 +4010,49 @@
                 <w:lang w:val="en-US"/>
               </w:rPr>
             </w:pPr>
-            <w:r>
-              <w:rPr>
-                <w:rFonts w:ascii="Consolas" w:hAnsi="Consolas" w:cs="Consolas"/>
-                <w:color w:val="000000"/>
-                <w:sz w:val="16"/>
-                <w:szCs w:val="16"/>
-                <w:lang w:val="en-US"/>
-              </w:rPr>
-              <w:t>gf = exp(-1i*2*pi*df*t*k);</w:t>
+            <w:proofErr w:type="spellStart"/>
+            <w:r>
+              <w:rPr>
+                <w:rFonts w:ascii="Consolas" w:hAnsi="Consolas" w:cs="Consolas"/>
+                <w:color w:val="000000"/>
+                <w:sz w:val="16"/>
+                <w:szCs w:val="16"/>
+                <w:lang w:val="en-US"/>
+              </w:rPr>
+              <w:t>gf</w:t>
+            </w:r>
+            <w:proofErr w:type="spellEnd"/>
+            <w:r>
+              <w:rPr>
+                <w:rFonts w:ascii="Consolas" w:hAnsi="Consolas" w:cs="Consolas"/>
+                <w:color w:val="000000"/>
+                <w:sz w:val="16"/>
+                <w:szCs w:val="16"/>
+                <w:lang w:val="en-US"/>
+              </w:rPr>
+              <w:t xml:space="preserve"> = exp(-1i*2*pi*</w:t>
+            </w:r>
+            <w:proofErr w:type="spellStart"/>
+            <w:r>
+              <w:rPr>
+                <w:rFonts w:ascii="Consolas" w:hAnsi="Consolas" w:cs="Consolas"/>
+                <w:color w:val="000000"/>
+                <w:sz w:val="16"/>
+                <w:szCs w:val="16"/>
+                <w:lang w:val="en-US"/>
+              </w:rPr>
+              <w:t>df</w:t>
+            </w:r>
+            <w:proofErr w:type="spellEnd"/>
+            <w:r>
+              <w:rPr>
+                <w:rFonts w:ascii="Consolas" w:hAnsi="Consolas" w:cs="Consolas"/>
+                <w:color w:val="000000"/>
+                <w:sz w:val="16"/>
+                <w:szCs w:val="16"/>
+                <w:lang w:val="en-US"/>
+              </w:rPr>
+              <w:t>*t*k);</w:t>
             </w:r>
           </w:p>
           <w:p>
@@ -2849,14 +4067,45 @@
                 <w:szCs w:val="16"/>
               </w:rPr>
             </w:pPr>
-            <w:r>
-              <w:rPr>
-                <w:rFonts w:ascii="Consolas" w:hAnsi="Consolas" w:cs="Consolas"/>
-                <w:color w:val="000000"/>
-                <w:sz w:val="16"/>
-                <w:szCs w:val="16"/>
-              </w:rPr>
-              <w:t>Xf = x'*gf/N;</w:t>
+            <w:proofErr w:type="spellStart"/>
+            <w:r>
+              <w:rPr>
+                <w:rFonts w:ascii="Consolas" w:hAnsi="Consolas" w:cs="Consolas"/>
+                <w:color w:val="000000"/>
+                <w:sz w:val="16"/>
+                <w:szCs w:val="16"/>
+              </w:rPr>
+              <w:t>Xf</w:t>
+            </w:r>
+            <w:proofErr w:type="spellEnd"/>
+            <w:r>
+              <w:rPr>
+                <w:rFonts w:ascii="Consolas" w:hAnsi="Consolas" w:cs="Consolas"/>
+                <w:color w:val="000000"/>
+                <w:sz w:val="16"/>
+                <w:szCs w:val="16"/>
+              </w:rPr>
+              <w:t xml:space="preserve"> = x'*</w:t>
+            </w:r>
+            <w:proofErr w:type="spellStart"/>
+            <w:r>
+              <w:rPr>
+                <w:rFonts w:ascii="Consolas" w:hAnsi="Consolas" w:cs="Consolas"/>
+                <w:color w:val="000000"/>
+                <w:sz w:val="16"/>
+                <w:szCs w:val="16"/>
+              </w:rPr>
+              <w:t>gf</w:t>
+            </w:r>
+            <w:proofErr w:type="spellEnd"/>
+            <w:r>
+              <w:rPr>
+                <w:rFonts w:ascii="Consolas" w:hAnsi="Consolas" w:cs="Consolas"/>
+                <w:color w:val="000000"/>
+                <w:sz w:val="16"/>
+                <w:szCs w:val="16"/>
+              </w:rPr>
+              <w:t>/N;</w:t>
             </w:r>
           </w:p>
           <w:p>
@@ -2888,7 +4137,6 @@
       <w:r>
         <w:rPr>
           <w:noProof/>
-          <w:lang w:val="en-US" w:eastAsia="en-US"/>
         </w:rPr>
         <w:drawing>
           <wp:inline distT="0" distB="0" distL="0" distR="0">
@@ -2908,7 +4156,7 @@
                     </pic:cNvPicPr>
                   </pic:nvPicPr>
                   <pic:blipFill>
-                    <a:blip r:embed="rId16" cstate="print"/>
+                    <a:blip r:embed="rId15" cstate="print"/>
                     <a:srcRect l="7050" r="7104"/>
                     <a:stretch>
                       <a:fillRect/>
@@ -2939,7 +4187,23 @@
     </w:p>
     <w:p>
       <w:r>
-        <w:t>Interpretation: Das Ergebnis ist im Grunde genau gleich, der einzige Unterschied ist die „Form“ des Rauschens. Das Rauschen kommt hier (da eigentlich ein reines Sinussignal transformiert wurde) von der „Quantisierung“ eines Datenwerten (also Fliesskommazahl-Genauigkeit) von Matlab. Eigentlich sollte das Rauschen auf -</w:t>
+        <w:t>Interpretation: Das Ergebnis ist im Grunde genau gleich, der einzige Unterschied ist die „Form“ des Rauschens. Das Rauschen kommt hier (da eigentlich ein reines Sinussignal transformiert wurde) von der „</w:t>
+      </w:r>
+      <w:proofErr w:type="spellStart"/>
+      <w:r>
+        <w:t>Quantisierung</w:t>
+      </w:r>
+      <w:proofErr w:type="spellEnd"/>
+      <w:r>
+        <w:t xml:space="preserve">“ eines Datenwerten (also Fliesskommazahl-Genauigkeit) von </w:t>
+      </w:r>
+      <w:proofErr w:type="spellStart"/>
+      <w:r>
+        <w:t>Matlab</w:t>
+      </w:r>
+      <w:proofErr w:type="spellEnd"/>
+      <w:r>
+        <w:t>. Eigentlich sollte das Rauschen auf -</w:t>
       </w:r>
       <w:r>
         <w:rPr>
@@ -2964,8 +4228,13 @@
       </w:r>
     </w:p>
     <w:p>
-      <w:r>
-        <w:t xml:space="preserve">Matlab Code für 2 Signale mit </w:t>
+      <w:proofErr w:type="spellStart"/>
+      <w:r>
+        <w:t>Matlab</w:t>
+      </w:r>
+      <w:proofErr w:type="spellEnd"/>
+      <w:r>
+        <w:t xml:space="preserve"> Code für 2 Signale mit </w:t>
       </w:r>
       <w:r>
         <w:rPr>
@@ -2985,12 +4254,14 @@
       <w:r>
         <w:t xml:space="preserve">, </w:t>
       </w:r>
+      <w:proofErr w:type="spellStart"/>
       <w:r>
         <w:rPr>
           <w:i/>
         </w:rPr>
         <w:t>Hamming</w:t>
       </w:r>
+      <w:proofErr w:type="spellEnd"/>
       <w:r>
         <w:t xml:space="preserve"> und </w:t>
       </w:r>
@@ -3006,10 +4277,10 @@
     </w:p>
     <w:tbl>
       <w:tblPr>
-        <w:tblStyle w:val="Tabellenraster"/>
+        <w:tblStyle w:val="Tabellengitternetz"/>
         <w:tblW w:w="0" w:type="auto"/>
         <w:shd w:val="clear" w:color="auto" w:fill="DBE5F1" w:themeFill="accent1" w:themeFillTint="33"/>
-        <w:tblLook w:val="04A0" w:firstRow="1" w:lastRow="0" w:firstColumn="1" w:lastColumn="0" w:noHBand="0" w:noVBand="1"/>
+        <w:tblLook w:val="04A0"/>
       </w:tblPr>
       <w:tblGrid>
         <w:gridCol w:w="10061"/>
@@ -3345,7 +4616,27 @@
                 <w:sz w:val="16"/>
                 <w:szCs w:val="16"/>
               </w:rPr>
-              <w:t xml:space="preserve">x1 = sin(2*pi*0.07*f0*n);           </w:t>
+              <w:t>x1 = sin(2*</w:t>
+            </w:r>
+            <w:proofErr w:type="spellStart"/>
+            <w:r>
+              <w:rPr>
+                <w:rFonts w:ascii="Consolas" w:hAnsi="Consolas" w:cs="Consolas"/>
+                <w:color w:val="000000"/>
+                <w:sz w:val="16"/>
+                <w:szCs w:val="16"/>
+              </w:rPr>
+              <w:t>pi</w:t>
+            </w:r>
+            <w:proofErr w:type="spellEnd"/>
+            <w:r>
+              <w:rPr>
+                <w:rFonts w:ascii="Consolas" w:hAnsi="Consolas" w:cs="Consolas"/>
+                <w:color w:val="000000"/>
+                <w:sz w:val="16"/>
+                <w:szCs w:val="16"/>
+              </w:rPr>
+              <w:t xml:space="preserve">*0.07*f0*n);           </w:t>
             </w:r>
             <w:r>
               <w:rPr>
@@ -3385,7 +4676,27 @@
                 <w:sz w:val="16"/>
                 <w:szCs w:val="16"/>
               </w:rPr>
-              <w:t xml:space="preserve">100*sin(2*pi*0.27*f0*n);   </w:t>
+              <w:t>100*sin(2*</w:t>
+            </w:r>
+            <w:proofErr w:type="spellStart"/>
+            <w:r>
+              <w:rPr>
+                <w:rFonts w:ascii="Consolas" w:hAnsi="Consolas" w:cs="Consolas"/>
+                <w:color w:val="000000"/>
+                <w:sz w:val="16"/>
+                <w:szCs w:val="16"/>
+              </w:rPr>
+              <w:t>pi</w:t>
+            </w:r>
+            <w:proofErr w:type="spellEnd"/>
+            <w:r>
+              <w:rPr>
+                <w:rFonts w:ascii="Consolas" w:hAnsi="Consolas" w:cs="Consolas"/>
+                <w:color w:val="000000"/>
+                <w:sz w:val="16"/>
+                <w:szCs w:val="16"/>
+              </w:rPr>
+              <w:t xml:space="preserve">*0.27*f0*n);   </w:t>
             </w:r>
             <w:r>
               <w:rPr>
@@ -3497,14 +4808,45 @@
                 <w:szCs w:val="16"/>
               </w:rPr>
             </w:pPr>
-            <w:r>
-              <w:rPr>
-                <w:rFonts w:ascii="Consolas" w:hAnsi="Consolas" w:cs="Consolas"/>
-                <w:color w:val="000000"/>
-                <w:sz w:val="16"/>
-                <w:szCs w:val="16"/>
-              </w:rPr>
-              <w:t>xrect = x.*rectwin(N)';</w:t>
+            <w:proofErr w:type="spellStart"/>
+            <w:r>
+              <w:rPr>
+                <w:rFonts w:ascii="Consolas" w:hAnsi="Consolas" w:cs="Consolas"/>
+                <w:color w:val="000000"/>
+                <w:sz w:val="16"/>
+                <w:szCs w:val="16"/>
+              </w:rPr>
+              <w:t>xrect</w:t>
+            </w:r>
+            <w:proofErr w:type="spellEnd"/>
+            <w:r>
+              <w:rPr>
+                <w:rFonts w:ascii="Consolas" w:hAnsi="Consolas" w:cs="Consolas"/>
+                <w:color w:val="000000"/>
+                <w:sz w:val="16"/>
+                <w:szCs w:val="16"/>
+              </w:rPr>
+              <w:t xml:space="preserve"> = x.*</w:t>
+            </w:r>
+            <w:proofErr w:type="spellStart"/>
+            <w:r>
+              <w:rPr>
+                <w:rFonts w:ascii="Consolas" w:hAnsi="Consolas" w:cs="Consolas"/>
+                <w:color w:val="000000"/>
+                <w:sz w:val="16"/>
+                <w:szCs w:val="16"/>
+              </w:rPr>
+              <w:t>rectwin</w:t>
+            </w:r>
+            <w:proofErr w:type="spellEnd"/>
+            <w:r>
+              <w:rPr>
+                <w:rFonts w:ascii="Consolas" w:hAnsi="Consolas" w:cs="Consolas"/>
+                <w:color w:val="000000"/>
+                <w:sz w:val="16"/>
+                <w:szCs w:val="16"/>
+              </w:rPr>
+              <w:t>(N)';</w:t>
             </w:r>
           </w:p>
           <w:p>
@@ -3520,15 +4862,27 @@
                 <w:lang w:val="en-US"/>
               </w:rPr>
             </w:pPr>
-            <w:r>
-              <w:rPr>
-                <w:rFonts w:ascii="Consolas" w:hAnsi="Consolas" w:cs="Consolas"/>
-                <w:color w:val="000000"/>
-                <w:sz w:val="16"/>
-                <w:szCs w:val="16"/>
-                <w:lang w:val="en-US"/>
-              </w:rPr>
-              <w:t>xhann = x.* hamming(N)';</w:t>
+            <w:proofErr w:type="spellStart"/>
+            <w:r>
+              <w:rPr>
+                <w:rFonts w:ascii="Consolas" w:hAnsi="Consolas" w:cs="Consolas"/>
+                <w:color w:val="000000"/>
+                <w:sz w:val="16"/>
+                <w:szCs w:val="16"/>
+                <w:lang w:val="en-US"/>
+              </w:rPr>
+              <w:t>xhann</w:t>
+            </w:r>
+            <w:proofErr w:type="spellEnd"/>
+            <w:r>
+              <w:rPr>
+                <w:rFonts w:ascii="Consolas" w:hAnsi="Consolas" w:cs="Consolas"/>
+                <w:color w:val="000000"/>
+                <w:sz w:val="16"/>
+                <w:szCs w:val="16"/>
+                <w:lang w:val="en-US"/>
+              </w:rPr>
+              <w:t xml:space="preserve"> = x.* hamming(N)';</w:t>
             </w:r>
           </w:p>
           <w:p>
@@ -3543,14 +4897,45 @@
                 <w:szCs w:val="16"/>
               </w:rPr>
             </w:pPr>
-            <w:r>
-              <w:rPr>
-                <w:rFonts w:ascii="Consolas" w:hAnsi="Consolas" w:cs="Consolas"/>
-                <w:color w:val="000000"/>
-                <w:sz w:val="16"/>
-                <w:szCs w:val="16"/>
-              </w:rPr>
-              <w:t>xkais = x.* kaiser(N, 10)';</w:t>
+            <w:proofErr w:type="spellStart"/>
+            <w:r>
+              <w:rPr>
+                <w:rFonts w:ascii="Consolas" w:hAnsi="Consolas" w:cs="Consolas"/>
+                <w:color w:val="000000"/>
+                <w:sz w:val="16"/>
+                <w:szCs w:val="16"/>
+              </w:rPr>
+              <w:t>xkais</w:t>
+            </w:r>
+            <w:proofErr w:type="spellEnd"/>
+            <w:r>
+              <w:rPr>
+                <w:rFonts w:ascii="Consolas" w:hAnsi="Consolas" w:cs="Consolas"/>
+                <w:color w:val="000000"/>
+                <w:sz w:val="16"/>
+                <w:szCs w:val="16"/>
+              </w:rPr>
+              <w:t xml:space="preserve"> = x.* </w:t>
+            </w:r>
+            <w:proofErr w:type="spellStart"/>
+            <w:r>
+              <w:rPr>
+                <w:rFonts w:ascii="Consolas" w:hAnsi="Consolas" w:cs="Consolas"/>
+                <w:color w:val="000000"/>
+                <w:sz w:val="16"/>
+                <w:szCs w:val="16"/>
+              </w:rPr>
+              <w:t>kaiser</w:t>
+            </w:r>
+            <w:proofErr w:type="spellEnd"/>
+            <w:r>
+              <w:rPr>
+                <w:rFonts w:ascii="Consolas" w:hAnsi="Consolas" w:cs="Consolas"/>
+                <w:color w:val="000000"/>
+                <w:sz w:val="16"/>
+                <w:szCs w:val="16"/>
+              </w:rPr>
+              <w:t>(N, 10)';</w:t>
             </w:r>
           </w:p>
           <w:p>
@@ -3616,7 +5001,67 @@
                 <w:sz w:val="16"/>
                 <w:szCs w:val="16"/>
               </w:rPr>
-              <w:t xml:space="preserve">X1 = fftshift(fft(xrect, NFFT));             </w:t>
+              <w:t xml:space="preserve">X1 = </w:t>
+            </w:r>
+            <w:proofErr w:type="spellStart"/>
+            <w:r>
+              <w:rPr>
+                <w:rFonts w:ascii="Consolas" w:hAnsi="Consolas" w:cs="Consolas"/>
+                <w:color w:val="000000"/>
+                <w:sz w:val="16"/>
+                <w:szCs w:val="16"/>
+              </w:rPr>
+              <w:t>fftshift</w:t>
+            </w:r>
+            <w:proofErr w:type="spellEnd"/>
+            <w:r>
+              <w:rPr>
+                <w:rFonts w:ascii="Consolas" w:hAnsi="Consolas" w:cs="Consolas"/>
+                <w:color w:val="000000"/>
+                <w:sz w:val="16"/>
+                <w:szCs w:val="16"/>
+              </w:rPr>
+              <w:t>(</w:t>
+            </w:r>
+            <w:proofErr w:type="spellStart"/>
+            <w:r>
+              <w:rPr>
+                <w:rFonts w:ascii="Consolas" w:hAnsi="Consolas" w:cs="Consolas"/>
+                <w:color w:val="000000"/>
+                <w:sz w:val="16"/>
+                <w:szCs w:val="16"/>
+              </w:rPr>
+              <w:t>fft</w:t>
+            </w:r>
+            <w:proofErr w:type="spellEnd"/>
+            <w:r>
+              <w:rPr>
+                <w:rFonts w:ascii="Consolas" w:hAnsi="Consolas" w:cs="Consolas"/>
+                <w:color w:val="000000"/>
+                <w:sz w:val="16"/>
+                <w:szCs w:val="16"/>
+              </w:rPr>
+              <w:t>(</w:t>
+            </w:r>
+            <w:proofErr w:type="spellStart"/>
+            <w:r>
+              <w:rPr>
+                <w:rFonts w:ascii="Consolas" w:hAnsi="Consolas" w:cs="Consolas"/>
+                <w:color w:val="000000"/>
+                <w:sz w:val="16"/>
+                <w:szCs w:val="16"/>
+              </w:rPr>
+              <w:t>xrect</w:t>
+            </w:r>
+            <w:proofErr w:type="spellEnd"/>
+            <w:r>
+              <w:rPr>
+                <w:rFonts w:ascii="Consolas" w:hAnsi="Consolas" w:cs="Consolas"/>
+                <w:color w:val="000000"/>
+                <w:sz w:val="16"/>
+                <w:szCs w:val="16"/>
+              </w:rPr>
+              <w:t xml:space="preserve">, NFFT));             </w:t>
             </w:r>
           </w:p>
           <w:p>
@@ -3638,7 +5083,67 @@
                 <w:sz w:val="16"/>
                 <w:szCs w:val="16"/>
               </w:rPr>
-              <w:t>X2 = fftshift(fft(xhann, NFFT));</w:t>
+              <w:t xml:space="preserve">X2 = </w:t>
+            </w:r>
+            <w:proofErr w:type="spellStart"/>
+            <w:r>
+              <w:rPr>
+                <w:rFonts w:ascii="Consolas" w:hAnsi="Consolas" w:cs="Consolas"/>
+                <w:color w:val="000000"/>
+                <w:sz w:val="16"/>
+                <w:szCs w:val="16"/>
+              </w:rPr>
+              <w:t>fftshift</w:t>
+            </w:r>
+            <w:proofErr w:type="spellEnd"/>
+            <w:r>
+              <w:rPr>
+                <w:rFonts w:ascii="Consolas" w:hAnsi="Consolas" w:cs="Consolas"/>
+                <w:color w:val="000000"/>
+                <w:sz w:val="16"/>
+                <w:szCs w:val="16"/>
+              </w:rPr>
+              <w:t>(</w:t>
+            </w:r>
+            <w:proofErr w:type="spellStart"/>
+            <w:r>
+              <w:rPr>
+                <w:rFonts w:ascii="Consolas" w:hAnsi="Consolas" w:cs="Consolas"/>
+                <w:color w:val="000000"/>
+                <w:sz w:val="16"/>
+                <w:szCs w:val="16"/>
+              </w:rPr>
+              <w:t>fft</w:t>
+            </w:r>
+            <w:proofErr w:type="spellEnd"/>
+            <w:r>
+              <w:rPr>
+                <w:rFonts w:ascii="Consolas" w:hAnsi="Consolas" w:cs="Consolas"/>
+                <w:color w:val="000000"/>
+                <w:sz w:val="16"/>
+                <w:szCs w:val="16"/>
+              </w:rPr>
+              <w:t>(</w:t>
+            </w:r>
+            <w:proofErr w:type="spellStart"/>
+            <w:r>
+              <w:rPr>
+                <w:rFonts w:ascii="Consolas" w:hAnsi="Consolas" w:cs="Consolas"/>
+                <w:color w:val="000000"/>
+                <w:sz w:val="16"/>
+                <w:szCs w:val="16"/>
+              </w:rPr>
+              <w:t>xhann</w:t>
+            </w:r>
+            <w:proofErr w:type="spellEnd"/>
+            <w:r>
+              <w:rPr>
+                <w:rFonts w:ascii="Consolas" w:hAnsi="Consolas" w:cs="Consolas"/>
+                <w:color w:val="000000"/>
+                <w:sz w:val="16"/>
+                <w:szCs w:val="16"/>
+              </w:rPr>
+              <w:t>, NFFT));</w:t>
             </w:r>
           </w:p>
           <w:p>
@@ -3660,7 +5165,67 @@
                 <w:sz w:val="16"/>
                 <w:szCs w:val="16"/>
               </w:rPr>
-              <w:t>X3 = fftshift(fft(xkais, NFFT));</w:t>
+              <w:t xml:space="preserve">X3 = </w:t>
+            </w:r>
+            <w:proofErr w:type="spellStart"/>
+            <w:r>
+              <w:rPr>
+                <w:rFonts w:ascii="Consolas" w:hAnsi="Consolas" w:cs="Consolas"/>
+                <w:color w:val="000000"/>
+                <w:sz w:val="16"/>
+                <w:szCs w:val="16"/>
+              </w:rPr>
+              <w:t>fftshift</w:t>
+            </w:r>
+            <w:proofErr w:type="spellEnd"/>
+            <w:r>
+              <w:rPr>
+                <w:rFonts w:ascii="Consolas" w:hAnsi="Consolas" w:cs="Consolas"/>
+                <w:color w:val="000000"/>
+                <w:sz w:val="16"/>
+                <w:szCs w:val="16"/>
+              </w:rPr>
+              <w:t>(</w:t>
+            </w:r>
+            <w:proofErr w:type="spellStart"/>
+            <w:r>
+              <w:rPr>
+                <w:rFonts w:ascii="Consolas" w:hAnsi="Consolas" w:cs="Consolas"/>
+                <w:color w:val="000000"/>
+                <w:sz w:val="16"/>
+                <w:szCs w:val="16"/>
+              </w:rPr>
+              <w:t>fft</w:t>
+            </w:r>
+            <w:proofErr w:type="spellEnd"/>
+            <w:r>
+              <w:rPr>
+                <w:rFonts w:ascii="Consolas" w:hAnsi="Consolas" w:cs="Consolas"/>
+                <w:color w:val="000000"/>
+                <w:sz w:val="16"/>
+                <w:szCs w:val="16"/>
+              </w:rPr>
+              <w:t>(</w:t>
+            </w:r>
+            <w:proofErr w:type="spellStart"/>
+            <w:r>
+              <w:rPr>
+                <w:rFonts w:ascii="Consolas" w:hAnsi="Consolas" w:cs="Consolas"/>
+                <w:color w:val="000000"/>
+                <w:sz w:val="16"/>
+                <w:szCs w:val="16"/>
+              </w:rPr>
+              <w:t>xkais</w:t>
+            </w:r>
+            <w:proofErr w:type="spellEnd"/>
+            <w:r>
+              <w:rPr>
+                <w:rFonts w:ascii="Consolas" w:hAnsi="Consolas" w:cs="Consolas"/>
+                <w:color w:val="000000"/>
+                <w:sz w:val="16"/>
+                <w:szCs w:val="16"/>
+              </w:rPr>
+              <w:t>, NFFT));</w:t>
             </w:r>
           </w:p>
           <w:p>
@@ -3759,14 +5324,45 @@
                 <w:szCs w:val="16"/>
               </w:rPr>
             </w:pPr>
-            <w:r>
-              <w:rPr>
-                <w:rFonts w:ascii="Consolas" w:hAnsi="Consolas" w:cs="Consolas"/>
-                <w:color w:val="000000"/>
-                <w:sz w:val="16"/>
-                <w:szCs w:val="16"/>
-              </w:rPr>
-              <w:t xml:space="preserve">plot([-NFFT/2:NFFT/2-1], 20*log10(abs(X1))); </w:t>
+            <w:proofErr w:type="spellStart"/>
+            <w:r>
+              <w:rPr>
+                <w:rFonts w:ascii="Consolas" w:hAnsi="Consolas" w:cs="Consolas"/>
+                <w:color w:val="000000"/>
+                <w:sz w:val="16"/>
+                <w:szCs w:val="16"/>
+              </w:rPr>
+              <w:t>plot</w:t>
+            </w:r>
+            <w:proofErr w:type="spellEnd"/>
+            <w:r>
+              <w:rPr>
+                <w:rFonts w:ascii="Consolas" w:hAnsi="Consolas" w:cs="Consolas"/>
+                <w:color w:val="000000"/>
+                <w:sz w:val="16"/>
+                <w:szCs w:val="16"/>
+              </w:rPr>
+              <w:t>([-NFFT/2:NFFT/2-1], 20*log10(</w:t>
+            </w:r>
+            <w:proofErr w:type="spellStart"/>
+            <w:r>
+              <w:rPr>
+                <w:rFonts w:ascii="Consolas" w:hAnsi="Consolas" w:cs="Consolas"/>
+                <w:color w:val="000000"/>
+                <w:sz w:val="16"/>
+                <w:szCs w:val="16"/>
+              </w:rPr>
+              <w:t>abs</w:t>
+            </w:r>
+            <w:proofErr w:type="spellEnd"/>
+            <w:r>
+              <w:rPr>
+                <w:rFonts w:ascii="Consolas" w:hAnsi="Consolas" w:cs="Consolas"/>
+                <w:color w:val="000000"/>
+                <w:sz w:val="16"/>
+                <w:szCs w:val="16"/>
+              </w:rPr>
+              <w:t xml:space="preserve">(X1))); </w:t>
             </w:r>
           </w:p>
           <w:p>
@@ -3781,14 +5377,45 @@
                 <w:szCs w:val="16"/>
               </w:rPr>
             </w:pPr>
-            <w:r>
-              <w:rPr>
-                <w:rFonts w:ascii="Consolas" w:hAnsi="Consolas" w:cs="Consolas"/>
-                <w:color w:val="000000"/>
-                <w:sz w:val="16"/>
-                <w:szCs w:val="16"/>
-              </w:rPr>
-              <w:t>plot([-NFFT/2:NFFT/2-1], 20*log10(abs(X2)));</w:t>
+            <w:proofErr w:type="spellStart"/>
+            <w:r>
+              <w:rPr>
+                <w:rFonts w:ascii="Consolas" w:hAnsi="Consolas" w:cs="Consolas"/>
+                <w:color w:val="000000"/>
+                <w:sz w:val="16"/>
+                <w:szCs w:val="16"/>
+              </w:rPr>
+              <w:t>plot</w:t>
+            </w:r>
+            <w:proofErr w:type="spellEnd"/>
+            <w:r>
+              <w:rPr>
+                <w:rFonts w:ascii="Consolas" w:hAnsi="Consolas" w:cs="Consolas"/>
+                <w:color w:val="000000"/>
+                <w:sz w:val="16"/>
+                <w:szCs w:val="16"/>
+              </w:rPr>
+              <w:t>([-NFFT/2:NFFT/2-1], 20*log10(</w:t>
+            </w:r>
+            <w:proofErr w:type="spellStart"/>
+            <w:r>
+              <w:rPr>
+                <w:rFonts w:ascii="Consolas" w:hAnsi="Consolas" w:cs="Consolas"/>
+                <w:color w:val="000000"/>
+                <w:sz w:val="16"/>
+                <w:szCs w:val="16"/>
+              </w:rPr>
+              <w:t>abs</w:t>
+            </w:r>
+            <w:proofErr w:type="spellEnd"/>
+            <w:r>
+              <w:rPr>
+                <w:rFonts w:ascii="Consolas" w:hAnsi="Consolas" w:cs="Consolas"/>
+                <w:color w:val="000000"/>
+                <w:sz w:val="16"/>
+                <w:szCs w:val="16"/>
+              </w:rPr>
+              <w:t>(X2)));</w:t>
             </w:r>
           </w:p>
           <w:p>
@@ -3803,14 +5430,45 @@
                 <w:szCs w:val="16"/>
               </w:rPr>
             </w:pPr>
-            <w:r>
-              <w:rPr>
-                <w:rFonts w:ascii="Consolas" w:hAnsi="Consolas" w:cs="Consolas"/>
-                <w:color w:val="000000"/>
-                <w:sz w:val="16"/>
-                <w:szCs w:val="16"/>
-              </w:rPr>
-              <w:t>plot([-NFFT/2:NFFT/2-1], 20*log10(abs(X3)));</w:t>
+            <w:proofErr w:type="spellStart"/>
+            <w:r>
+              <w:rPr>
+                <w:rFonts w:ascii="Consolas" w:hAnsi="Consolas" w:cs="Consolas"/>
+                <w:color w:val="000000"/>
+                <w:sz w:val="16"/>
+                <w:szCs w:val="16"/>
+              </w:rPr>
+              <w:t>plot</w:t>
+            </w:r>
+            <w:proofErr w:type="spellEnd"/>
+            <w:r>
+              <w:rPr>
+                <w:rFonts w:ascii="Consolas" w:hAnsi="Consolas" w:cs="Consolas"/>
+                <w:color w:val="000000"/>
+                <w:sz w:val="16"/>
+                <w:szCs w:val="16"/>
+              </w:rPr>
+              <w:t>([-NFFT/2:NFFT/2-1], 20*log10(</w:t>
+            </w:r>
+            <w:proofErr w:type="spellStart"/>
+            <w:r>
+              <w:rPr>
+                <w:rFonts w:ascii="Consolas" w:hAnsi="Consolas" w:cs="Consolas"/>
+                <w:color w:val="000000"/>
+                <w:sz w:val="16"/>
+                <w:szCs w:val="16"/>
+              </w:rPr>
+              <w:t>abs</w:t>
+            </w:r>
+            <w:proofErr w:type="spellEnd"/>
+            <w:r>
+              <w:rPr>
+                <w:rFonts w:ascii="Consolas" w:hAnsi="Consolas" w:cs="Consolas"/>
+                <w:color w:val="000000"/>
+                <w:sz w:val="16"/>
+                <w:szCs w:val="16"/>
+              </w:rPr>
+              <w:t>(X3)));</w:t>
             </w:r>
           </w:p>
           <w:p>
@@ -3878,7 +5536,29 @@
                 <w:szCs w:val="16"/>
                 <w:lang w:val="en-US"/>
               </w:rPr>
-              <w:t>h = line([0.07*f0*NFFT 0.07*f0*NFFT], ylim);</w:t>
+              <w:t xml:space="preserve">h = line([0.07*f0*NFFT 0.07*f0*NFFT], </w:t>
+            </w:r>
+            <w:proofErr w:type="spellStart"/>
+            <w:r>
+              <w:rPr>
+                <w:rFonts w:ascii="Consolas" w:hAnsi="Consolas" w:cs="Consolas"/>
+                <w:color w:val="000000"/>
+                <w:sz w:val="16"/>
+                <w:szCs w:val="16"/>
+                <w:lang w:val="en-US"/>
+              </w:rPr>
+              <w:t>ylim</w:t>
+            </w:r>
+            <w:proofErr w:type="spellEnd"/>
+            <w:r>
+              <w:rPr>
+                <w:rFonts w:ascii="Consolas" w:hAnsi="Consolas" w:cs="Consolas"/>
+                <w:color w:val="000000"/>
+                <w:sz w:val="16"/>
+                <w:szCs w:val="16"/>
+                <w:lang w:val="en-US"/>
+              </w:rPr>
+              <w:t>);</w:t>
             </w:r>
           </w:p>
           <w:p>
@@ -3902,7 +5582,29 @@
                 <w:szCs w:val="16"/>
                 <w:lang w:val="en-US"/>
               </w:rPr>
-              <w:t>h = [h line([-0.07*f0*NFFT -0.07*f0*NFFT], ylim)];</w:t>
+              <w:t xml:space="preserve">h = [h line([-0.07*f0*NFFT -0.07*f0*NFFT], </w:t>
+            </w:r>
+            <w:proofErr w:type="spellStart"/>
+            <w:r>
+              <w:rPr>
+                <w:rFonts w:ascii="Consolas" w:hAnsi="Consolas" w:cs="Consolas"/>
+                <w:color w:val="000000"/>
+                <w:sz w:val="16"/>
+                <w:szCs w:val="16"/>
+                <w:lang w:val="en-US"/>
+              </w:rPr>
+              <w:t>ylim</w:t>
+            </w:r>
+            <w:proofErr w:type="spellEnd"/>
+            <w:r>
+              <w:rPr>
+                <w:rFonts w:ascii="Consolas" w:hAnsi="Consolas" w:cs="Consolas"/>
+                <w:color w:val="000000"/>
+                <w:sz w:val="16"/>
+                <w:szCs w:val="16"/>
+                <w:lang w:val="en-US"/>
+              </w:rPr>
+              <w:t>)];</w:t>
             </w:r>
           </w:p>
           <w:p>
@@ -3926,7 +5628,29 @@
                 <w:szCs w:val="16"/>
                 <w:lang w:val="en-US"/>
               </w:rPr>
-              <w:t>h = [h line([0.27*f0*NFFT 0.27*f0*NFFT], ylim)];</w:t>
+              <w:t xml:space="preserve">h = [h line([0.27*f0*NFFT 0.27*f0*NFFT], </w:t>
+            </w:r>
+            <w:proofErr w:type="spellStart"/>
+            <w:r>
+              <w:rPr>
+                <w:rFonts w:ascii="Consolas" w:hAnsi="Consolas" w:cs="Consolas"/>
+                <w:color w:val="000000"/>
+                <w:sz w:val="16"/>
+                <w:szCs w:val="16"/>
+                <w:lang w:val="en-US"/>
+              </w:rPr>
+              <w:t>ylim</w:t>
+            </w:r>
+            <w:proofErr w:type="spellEnd"/>
+            <w:r>
+              <w:rPr>
+                <w:rFonts w:ascii="Consolas" w:hAnsi="Consolas" w:cs="Consolas"/>
+                <w:color w:val="000000"/>
+                <w:sz w:val="16"/>
+                <w:szCs w:val="16"/>
+                <w:lang w:val="en-US"/>
+              </w:rPr>
+              <w:t>)];</w:t>
             </w:r>
           </w:p>
           <w:p>
@@ -3950,7 +5674,29 @@
                 <w:szCs w:val="16"/>
                 <w:lang w:val="en-US"/>
               </w:rPr>
-              <w:t>h = [h line([-0.27*f0*NFFT -0.27*f0*NFFT], ylim)];</w:t>
+              <w:t xml:space="preserve">h = [h line([-0.27*f0*NFFT -0.27*f0*NFFT], </w:t>
+            </w:r>
+            <w:proofErr w:type="spellStart"/>
+            <w:r>
+              <w:rPr>
+                <w:rFonts w:ascii="Consolas" w:hAnsi="Consolas" w:cs="Consolas"/>
+                <w:color w:val="000000"/>
+                <w:sz w:val="16"/>
+                <w:szCs w:val="16"/>
+                <w:lang w:val="en-US"/>
+              </w:rPr>
+              <w:t>ylim</w:t>
+            </w:r>
+            <w:proofErr w:type="spellEnd"/>
+            <w:r>
+              <w:rPr>
+                <w:rFonts w:ascii="Consolas" w:hAnsi="Consolas" w:cs="Consolas"/>
+                <w:color w:val="000000"/>
+                <w:sz w:val="16"/>
+                <w:szCs w:val="16"/>
+                <w:lang w:val="en-US"/>
+              </w:rPr>
+              <w:t>)];</w:t>
             </w:r>
           </w:p>
           <w:p>
@@ -3984,7 +5730,29 @@
                 <w:szCs w:val="16"/>
                 <w:lang w:val="en-US"/>
               </w:rPr>
-              <w:t>'LineStyle'</w:t>
+              <w:t>'</w:t>
+            </w:r>
+            <w:proofErr w:type="spellStart"/>
+            <w:r>
+              <w:rPr>
+                <w:rFonts w:ascii="Consolas" w:hAnsi="Consolas" w:cs="Consolas"/>
+                <w:color w:val="A020F0"/>
+                <w:sz w:val="16"/>
+                <w:szCs w:val="16"/>
+                <w:lang w:val="en-US"/>
+              </w:rPr>
+              <w:t>LineStyle</w:t>
+            </w:r>
+            <w:proofErr w:type="spellEnd"/>
+            <w:r>
+              <w:rPr>
+                <w:rFonts w:ascii="Consolas" w:hAnsi="Consolas" w:cs="Consolas"/>
+                <w:color w:val="A020F0"/>
+                <w:sz w:val="16"/>
+                <w:szCs w:val="16"/>
+                <w:lang w:val="en-US"/>
+              </w:rPr>
+              <w:t>'</w:t>
             </w:r>
             <w:r>
               <w:rPr>
@@ -4034,7 +5802,29 @@
                 <w:szCs w:val="16"/>
                 <w:lang w:val="en-US"/>
               </w:rPr>
-              <w:t>, [0.8 0.8 0.8]);</w:t>
+              <w:t xml:space="preserve">, [0.8 0.8 </w:t>
+            </w:r>
+            <w:proofErr w:type="spellStart"/>
+            <w:r>
+              <w:rPr>
+                <w:rFonts w:ascii="Consolas" w:hAnsi="Consolas" w:cs="Consolas"/>
+                <w:color w:val="000000"/>
+                <w:sz w:val="16"/>
+                <w:szCs w:val="16"/>
+                <w:lang w:val="en-US"/>
+              </w:rPr>
+              <w:t>0.8</w:t>
+            </w:r>
+            <w:proofErr w:type="spellEnd"/>
+            <w:r>
+              <w:rPr>
+                <w:rFonts w:ascii="Consolas" w:hAnsi="Consolas" w:cs="Consolas"/>
+                <w:color w:val="000000"/>
+                <w:sz w:val="16"/>
+                <w:szCs w:val="16"/>
+                <w:lang w:val="en-US"/>
+              </w:rPr>
+              <w:t>]);</w:t>
             </w:r>
           </w:p>
           <w:p>
@@ -4089,7 +5879,27 @@
                 <w:sz w:val="16"/>
                 <w:szCs w:val="16"/>
               </w:rPr>
-              <w:t>'Rectwin'</w:t>
+              <w:t>'</w:t>
+            </w:r>
+            <w:proofErr w:type="spellStart"/>
+            <w:r>
+              <w:rPr>
+                <w:rFonts w:ascii="Consolas" w:hAnsi="Consolas" w:cs="Consolas"/>
+                <w:color w:val="A020F0"/>
+                <w:sz w:val="16"/>
+                <w:szCs w:val="16"/>
+              </w:rPr>
+              <w:t>Rectwin</w:t>
+            </w:r>
+            <w:proofErr w:type="spellEnd"/>
+            <w:r>
+              <w:rPr>
+                <w:rFonts w:ascii="Consolas" w:hAnsi="Consolas" w:cs="Consolas"/>
+                <w:color w:val="A020F0"/>
+                <w:sz w:val="16"/>
+                <w:szCs w:val="16"/>
+              </w:rPr>
+              <w:t>'</w:t>
             </w:r>
             <w:r>
               <w:rPr>
@@ -4107,7 +5917,27 @@
                 <w:sz w:val="16"/>
                 <w:szCs w:val="16"/>
               </w:rPr>
-              <w:t>'Hamming'</w:t>
+              <w:t>'</w:t>
+            </w:r>
+            <w:proofErr w:type="spellStart"/>
+            <w:r>
+              <w:rPr>
+                <w:rFonts w:ascii="Consolas" w:hAnsi="Consolas" w:cs="Consolas"/>
+                <w:color w:val="A020F0"/>
+                <w:sz w:val="16"/>
+                <w:szCs w:val="16"/>
+              </w:rPr>
+              <w:t>Hamming</w:t>
+            </w:r>
+            <w:proofErr w:type="spellEnd"/>
+            <w:r>
+              <w:rPr>
+                <w:rFonts w:ascii="Consolas" w:hAnsi="Consolas" w:cs="Consolas"/>
+                <w:color w:val="A020F0"/>
+                <w:sz w:val="16"/>
+                <w:szCs w:val="16"/>
+              </w:rPr>
+              <w:t>'</w:t>
             </w:r>
             <w:r>
               <w:rPr>
@@ -4149,14 +5979,25 @@
                 <w:szCs w:val="16"/>
               </w:rPr>
             </w:pPr>
-            <w:r>
-              <w:rPr>
-                <w:rFonts w:ascii="Consolas" w:hAnsi="Consolas" w:cs="Consolas"/>
-                <w:color w:val="000000"/>
-                <w:sz w:val="16"/>
-                <w:szCs w:val="16"/>
-              </w:rPr>
-              <w:t>xlabel(</w:t>
+            <w:proofErr w:type="spellStart"/>
+            <w:r>
+              <w:rPr>
+                <w:rFonts w:ascii="Consolas" w:hAnsi="Consolas" w:cs="Consolas"/>
+                <w:color w:val="000000"/>
+                <w:sz w:val="16"/>
+                <w:szCs w:val="16"/>
+              </w:rPr>
+              <w:t>xlabel</w:t>
+            </w:r>
+            <w:proofErr w:type="spellEnd"/>
+            <w:r>
+              <w:rPr>
+                <w:rFonts w:ascii="Consolas" w:hAnsi="Consolas" w:cs="Consolas"/>
+                <w:color w:val="000000"/>
+                <w:sz w:val="16"/>
+                <w:szCs w:val="16"/>
+              </w:rPr>
+              <w:t>(</w:t>
             </w:r>
             <w:r>
               <w:rPr>
@@ -4189,14 +6030,25 @@
                 <w:szCs w:val="16"/>
               </w:rPr>
             </w:pPr>
-            <w:r>
-              <w:rPr>
-                <w:rFonts w:ascii="Consolas" w:hAnsi="Consolas" w:cs="Consolas"/>
-                <w:color w:val="000000"/>
-                <w:sz w:val="16"/>
-                <w:szCs w:val="16"/>
-              </w:rPr>
-              <w:t>ylabel(</w:t>
+            <w:proofErr w:type="spellStart"/>
+            <w:r>
+              <w:rPr>
+                <w:rFonts w:ascii="Consolas" w:hAnsi="Consolas" w:cs="Consolas"/>
+                <w:color w:val="000000"/>
+                <w:sz w:val="16"/>
+                <w:szCs w:val="16"/>
+              </w:rPr>
+              <w:t>ylabel</w:t>
+            </w:r>
+            <w:proofErr w:type="spellEnd"/>
+            <w:r>
+              <w:rPr>
+                <w:rFonts w:ascii="Consolas" w:hAnsi="Consolas" w:cs="Consolas"/>
+                <w:color w:val="000000"/>
+                <w:sz w:val="16"/>
+                <w:szCs w:val="16"/>
+              </w:rPr>
+              <w:t>(</w:t>
             </w:r>
             <w:r>
               <w:rPr>
@@ -4205,7 +6057,27 @@
                 <w:sz w:val="16"/>
                 <w:szCs w:val="16"/>
               </w:rPr>
-              <w:t>'Amp [dB]'</w:t>
+              <w:t>'</w:t>
+            </w:r>
+            <w:proofErr w:type="spellStart"/>
+            <w:r>
+              <w:rPr>
+                <w:rFonts w:ascii="Consolas" w:hAnsi="Consolas" w:cs="Consolas"/>
+                <w:color w:val="A020F0"/>
+                <w:sz w:val="16"/>
+                <w:szCs w:val="16"/>
+              </w:rPr>
+              <w:t>Amp</w:t>
+            </w:r>
+            <w:proofErr w:type="spellEnd"/>
+            <w:r>
+              <w:rPr>
+                <w:rFonts w:ascii="Consolas" w:hAnsi="Consolas" w:cs="Consolas"/>
+                <w:color w:val="A020F0"/>
+                <w:sz w:val="16"/>
+                <w:szCs w:val="16"/>
+              </w:rPr>
+              <w:t xml:space="preserve"> [dB]'</w:t>
             </w:r>
             <w:r>
               <w:rPr>
@@ -4241,7 +6113,6 @@
       <w:r>
         <w:rPr>
           <w:noProof/>
-          <w:lang w:val="en-US" w:eastAsia="en-US"/>
         </w:rPr>
         <w:drawing>
           <wp:inline distT="0" distB="0" distL="0" distR="0">
@@ -4261,7 +6132,7 @@
                     </pic:cNvPicPr>
                   </pic:nvPicPr>
                   <pic:blipFill>
-                    <a:blip r:embed="rId17" cstate="print"/>
+                    <a:blip r:embed="rId16" cstate="print"/>
                     <a:srcRect l="9448" t="7218" r="8282" b="5634"/>
                     <a:stretch>
                       <a:fillRect/>
@@ -4303,13 +6174,26 @@
         <w:spacing w:after="0" w:line="240" w:lineRule="auto"/>
       </w:pPr>
       <w:r>
-        <w:t>Die verschiedenen Fenster haben unterschiedliche Charakteristiken. Die Nebenlappen sind beim Rechteckfenster am höchsten, das Hammingfenster ist schon besser und das Kaiserfenster (mit Parameter 10!) ist am besten. Die tiefe Frequenz bei 0.07 wird nur mit dem Kaiserfenster richtig hervorgehoben.</w:t>
+        <w:t xml:space="preserve">Die verschiedenen Fenster haben unterschiedliche Charakteristiken. Die Nebenlappen sind beim Rechteckfenster am höchsten, das </w:t>
+      </w:r>
+      <w:proofErr w:type="spellStart"/>
+      <w:r>
+        <w:t>Hammingfenster</w:t>
+      </w:r>
+      <w:proofErr w:type="spellEnd"/>
+      <w:r>
+        <w:t xml:space="preserve"> ist schon besser und das Kaiserfenster (mit Parameter 10!) ist am besten. Die tiefe Frequenz bei 0.07 wird nur mit dem Kaiserfenster richtig hervorgehoben.</w:t>
       </w:r>
     </w:p>
     <w:p>
+      <w:proofErr w:type="spellStart"/>
       <w:r>
         <w:lastRenderedPageBreak/>
-        <w:t xml:space="preserve">Matlab Code für 2 Signale mit </w:t>
+        <w:t>Matlab</w:t>
+      </w:r>
+      <w:proofErr w:type="spellEnd"/>
+      <w:r>
+        <w:t xml:space="preserve"> Code für 2 Signale mit </w:t>
       </w:r>
       <w:r>
         <w:rPr>
@@ -4329,12 +6213,14 @@
       <w:r>
         <w:t xml:space="preserve">, </w:t>
       </w:r>
+      <w:proofErr w:type="spellStart"/>
       <w:r>
         <w:rPr>
           <w:i/>
         </w:rPr>
         <w:t>Hamming</w:t>
       </w:r>
+      <w:proofErr w:type="spellEnd"/>
       <w:r>
         <w:t xml:space="preserve"> und </w:t>
       </w:r>
@@ -4350,10 +6236,10 @@
     </w:p>
     <w:tbl>
       <w:tblPr>
-        <w:tblStyle w:val="Tabellenraster"/>
+        <w:tblStyle w:val="Tabellengitternetz"/>
         <w:tblW w:w="0" w:type="auto"/>
         <w:shd w:val="clear" w:color="auto" w:fill="DBE5F1" w:themeFill="accent1" w:themeFillTint="33"/>
-        <w:tblLook w:val="04A0" w:firstRow="1" w:lastRow="0" w:firstColumn="1" w:lastColumn="0" w:noHBand="0" w:noVBand="1"/>
+        <w:tblLook w:val="04A0"/>
       </w:tblPr>
       <w:tblGrid>
         <w:gridCol w:w="10061"/>
@@ -4432,7 +6318,27 @@
                 <w:sz w:val="16"/>
                 <w:szCs w:val="16"/>
               </w:rPr>
-              <w:t xml:space="preserve">100*sin(2*pi*0.27*f0*n);   </w:t>
+              <w:t>100*sin(2*</w:t>
+            </w:r>
+            <w:proofErr w:type="spellStart"/>
+            <w:r>
+              <w:rPr>
+                <w:rFonts w:ascii="Consolas" w:hAnsi="Consolas" w:cs="Consolas"/>
+                <w:color w:val="000000"/>
+                <w:sz w:val="16"/>
+                <w:szCs w:val="16"/>
+              </w:rPr>
+              <w:t>pi</w:t>
+            </w:r>
+            <w:proofErr w:type="spellEnd"/>
+            <w:r>
+              <w:rPr>
+                <w:rFonts w:ascii="Consolas" w:hAnsi="Consolas" w:cs="Consolas"/>
+                <w:color w:val="000000"/>
+                <w:sz w:val="16"/>
+                <w:szCs w:val="16"/>
+              </w:rPr>
+              <w:t xml:space="preserve">*0.27*f0*n);   </w:t>
             </w:r>
             <w:r>
               <w:rPr>
@@ -4552,7 +6458,27 @@
                 <w:sz w:val="16"/>
                 <w:szCs w:val="16"/>
               </w:rPr>
-              <w:t xml:space="preserve">*sin(2*pi*0.27*f0*n); </w:t>
+              <w:t>*sin(2*</w:t>
+            </w:r>
+            <w:proofErr w:type="spellStart"/>
+            <w:r>
+              <w:rPr>
+                <w:rFonts w:ascii="Consolas" w:hAnsi="Consolas" w:cs="Consolas"/>
+                <w:color w:val="000000"/>
+                <w:sz w:val="16"/>
+                <w:szCs w:val="16"/>
+              </w:rPr>
+              <w:t>pi</w:t>
+            </w:r>
+            <w:proofErr w:type="spellEnd"/>
+            <w:r>
+              <w:rPr>
+                <w:rFonts w:ascii="Consolas" w:hAnsi="Consolas" w:cs="Consolas"/>
+                <w:color w:val="000000"/>
+                <w:sz w:val="16"/>
+                <w:szCs w:val="16"/>
+              </w:rPr>
+              <w:t xml:space="preserve">*0.27*f0*n); </w:t>
             </w:r>
             <w:r>
               <w:rPr>
@@ -4606,7 +6532,6 @@
       <w:r>
         <w:rPr>
           <w:noProof/>
-          <w:lang w:val="en-US" w:eastAsia="en-US"/>
         </w:rPr>
         <w:drawing>
           <wp:inline distT="0" distB="0" distL="0" distR="0">
@@ -4626,7 +6551,7 @@
                     </pic:cNvPicPr>
                   </pic:nvPicPr>
                   <pic:blipFill>
-                    <a:blip r:embed="rId18" cstate="print"/>
+                    <a:blip r:embed="rId17" cstate="print"/>
                     <a:srcRect l="9448" t="7042" r="8282" b="5810"/>
                     <a:stretch>
                       <a:fillRect/>
@@ -4680,7 +6605,15 @@
         <w:t xml:space="preserve">mit dem Kaiserfenster </w:t>
       </w:r>
       <w:r>
-        <w:t>nur noch verschwommen sichtbar (so wie das Signal vorher mit dem Hammingfenster)</w:t>
+        <w:t xml:space="preserve">nur noch verschwommen sichtbar (so wie das Signal vorher mit dem </w:t>
+      </w:r>
+      <w:proofErr w:type="spellStart"/>
+      <w:r>
+        <w:t>Hammingfenster</w:t>
+      </w:r>
+      <w:proofErr w:type="spellEnd"/>
+      <w:r>
+        <w:t>)</w:t>
       </w:r>
       <w:r>
         <w:t>.</w:t>
@@ -4711,7 +6644,6 @@
       <w:r>
         <w:rPr>
           <w:noProof/>
-          <w:lang w:val="en-US" w:eastAsia="en-US"/>
         </w:rPr>
         <w:drawing>
           <wp:inline distT="0" distB="0" distL="0" distR="0">
@@ -4731,10 +6663,10 @@
                     </pic:cNvPicPr>
                   </pic:nvPicPr>
                   <pic:blipFill>
-                    <a:blip r:embed="rId19" cstate="print">
+                    <a:blip r:embed="rId18" cstate="print">
                       <a:extLst>
                         <a:ext uri="{28A0092B-C50C-407E-A947-70E740481C1C}">
-                          <a14:useLocalDpi xmlns:a14="http://schemas.microsoft.com/office/drawing/2010/main" val="0"/>
+                          <a14:useLocalDpi xmlns:a14="http://schemas.microsoft.com/office/drawing/2010/main" xmlns:wps="http://schemas.microsoft.com/office/word/2010/wordprocessingShape" xmlns:wpi="http://schemas.microsoft.com/office/word/2010/wordprocessingInk" xmlns:wpg="http://schemas.microsoft.com/office/word/2010/wordprocessingGroup" xmlns:w14="http://schemas.microsoft.com/office/word/2010/wordml" xmlns:w="http://schemas.openxmlformats.org/wordprocessingml/2006/main" xmlns:w10="urn:schemas-microsoft-com:office:word" xmlns:wp14="http://schemas.microsoft.com/office/word/2010/wordprocessingDrawing" xmlns:v="urn:schemas-microsoft-com:vml" xmlns:o="urn:schemas-microsoft-com:office:office" xmlns:mc="http://schemas.openxmlformats.org/markup-compatibility/2006" xmlns:wpc="http://schemas.microsoft.com/office/word/2010/wordprocessingCanvas" xmlns="" val="0"/>
                         </a:ext>
                       </a:extLst>
                     </a:blip>
@@ -4765,10 +6697,34 @@
     </w:p>
     <w:p>
       <w:r>
-        <w:t xml:space="preserve">Das Signal wird mittels pwelch </w:t>
-      </w:r>
-      <w:r>
-        <w:t xml:space="preserve">(PSD: power spectral density) </w:t>
+        <w:t xml:space="preserve">Das Signal wird mittels </w:t>
+      </w:r>
+      <w:proofErr w:type="spellStart"/>
+      <w:r>
+        <w:t>pwelch</w:t>
+      </w:r>
+      <w:proofErr w:type="spellEnd"/>
+      <w:r>
+        <w:t xml:space="preserve"> </w:t>
+      </w:r>
+      <w:r>
+        <w:t xml:space="preserve">(PSD: power </w:t>
+      </w:r>
+      <w:proofErr w:type="spellStart"/>
+      <w:r>
+        <w:t>spectral</w:t>
+      </w:r>
+      <w:proofErr w:type="spellEnd"/>
+      <w:r>
+        <w:t xml:space="preserve"> </w:t>
+      </w:r>
+      <w:proofErr w:type="spellStart"/>
+      <w:r>
+        <w:t>density</w:t>
+      </w:r>
+      <w:proofErr w:type="spellEnd"/>
+      <w:r>
+        <w:t xml:space="preserve">) </w:t>
       </w:r>
       <w:bookmarkStart w:id="0" w:name="_GoBack"/>
       <w:bookmarkEnd w:id="0"/>
@@ -4780,8 +6736,13 @@
       <w:pPr>
         <w:spacing w:after="0" w:line="240" w:lineRule="auto"/>
       </w:pPr>
-      <w:r>
-        <w:t xml:space="preserve">Matlab Code für </w:t>
+      <w:proofErr w:type="spellStart"/>
+      <w:r>
+        <w:t>Matlab</w:t>
+      </w:r>
+      <w:proofErr w:type="spellEnd"/>
+      <w:r>
+        <w:t xml:space="preserve"> Code für </w:t>
       </w:r>
       <w:r>
         <w:t>Peak Detektion:</w:t>
@@ -4794,10 +6755,10 @@
     </w:p>
     <w:tbl>
       <w:tblPr>
-        <w:tblStyle w:val="Tabellenraster"/>
+        <w:tblStyle w:val="Tabellengitternetz"/>
         <w:tblW w:w="0" w:type="auto"/>
         <w:shd w:val="clear" w:color="auto" w:fill="DBE5F1" w:themeFill="accent1" w:themeFillTint="33"/>
-        <w:tblLook w:val="04A0" w:firstRow="1" w:lastRow="0" w:firstColumn="1" w:lastColumn="0" w:noHBand="0" w:noVBand="1"/>
+        <w:tblLook w:val="04A0"/>
       </w:tblPr>
       <w:tblGrid>
         <w:gridCol w:w="10061"/>
@@ -4933,15 +6894,27 @@
                 <w:lang w:val="en-US"/>
               </w:rPr>
             </w:pPr>
-            <w:r>
-              <w:rPr>
-                <w:rFonts w:ascii="Consolas" w:hAnsi="Consolas" w:cs="Consolas"/>
-                <w:color w:val="000000"/>
-                <w:sz w:val="16"/>
-                <w:szCs w:val="16"/>
-                <w:lang w:val="en-US"/>
-              </w:rPr>
-              <w:t>fa = 8000;</w:t>
+            <w:proofErr w:type="spellStart"/>
+            <w:r>
+              <w:rPr>
+                <w:rFonts w:ascii="Consolas" w:hAnsi="Consolas" w:cs="Consolas"/>
+                <w:color w:val="000000"/>
+                <w:sz w:val="16"/>
+                <w:szCs w:val="16"/>
+                <w:lang w:val="en-US"/>
+              </w:rPr>
+              <w:t>fa</w:t>
+            </w:r>
+            <w:proofErr w:type="spellEnd"/>
+            <w:r>
+              <w:rPr>
+                <w:rFonts w:ascii="Consolas" w:hAnsi="Consolas" w:cs="Consolas"/>
+                <w:color w:val="000000"/>
+                <w:sz w:val="16"/>
+                <w:szCs w:val="16"/>
+                <w:lang w:val="en-US"/>
+              </w:rPr>
+              <w:t xml:space="preserve"> = 8000;</w:t>
             </w:r>
           </w:p>
           <w:p>
@@ -4957,15 +6930,49 @@
                 <w:lang w:val="en-US"/>
               </w:rPr>
             </w:pPr>
-            <w:r>
-              <w:rPr>
-                <w:rFonts w:ascii="Consolas" w:hAnsi="Consolas" w:cs="Consolas"/>
-                <w:color w:val="000000"/>
-                <w:sz w:val="16"/>
-                <w:szCs w:val="16"/>
-                <w:lang w:val="en-US"/>
-              </w:rPr>
-              <w:t>dt = 1/fa;</w:t>
+            <w:proofErr w:type="spellStart"/>
+            <w:r>
+              <w:rPr>
+                <w:rFonts w:ascii="Consolas" w:hAnsi="Consolas" w:cs="Consolas"/>
+                <w:color w:val="000000"/>
+                <w:sz w:val="16"/>
+                <w:szCs w:val="16"/>
+                <w:lang w:val="en-US"/>
+              </w:rPr>
+              <w:t>dt</w:t>
+            </w:r>
+            <w:proofErr w:type="spellEnd"/>
+            <w:r>
+              <w:rPr>
+                <w:rFonts w:ascii="Consolas" w:hAnsi="Consolas" w:cs="Consolas"/>
+                <w:color w:val="000000"/>
+                <w:sz w:val="16"/>
+                <w:szCs w:val="16"/>
+                <w:lang w:val="en-US"/>
+              </w:rPr>
+              <w:t xml:space="preserve"> = 1/</w:t>
+            </w:r>
+            <w:proofErr w:type="spellStart"/>
+            <w:r>
+              <w:rPr>
+                <w:rFonts w:ascii="Consolas" w:hAnsi="Consolas" w:cs="Consolas"/>
+                <w:color w:val="000000"/>
+                <w:sz w:val="16"/>
+                <w:szCs w:val="16"/>
+                <w:lang w:val="en-US"/>
+              </w:rPr>
+              <w:t>fa</w:t>
+            </w:r>
+            <w:proofErr w:type="spellEnd"/>
+            <w:r>
+              <w:rPr>
+                <w:rFonts w:ascii="Consolas" w:hAnsi="Consolas" w:cs="Consolas"/>
+                <w:color w:val="000000"/>
+                <w:sz w:val="16"/>
+                <w:szCs w:val="16"/>
+                <w:lang w:val="en-US"/>
+              </w:rPr>
+              <w:t>;</w:t>
             </w:r>
           </w:p>
           <w:p>
@@ -5057,7 +7064,29 @@
                 <w:szCs w:val="16"/>
                 <w:lang w:val="en-US"/>
               </w:rPr>
-              <w:t>x = x.x;</w:t>
+              <w:t xml:space="preserve">x = </w:t>
+            </w:r>
+            <w:proofErr w:type="spellStart"/>
+            <w:r>
+              <w:rPr>
+                <w:rFonts w:ascii="Consolas" w:hAnsi="Consolas" w:cs="Consolas"/>
+                <w:color w:val="000000"/>
+                <w:sz w:val="16"/>
+                <w:szCs w:val="16"/>
+                <w:lang w:val="en-US"/>
+              </w:rPr>
+              <w:t>x.x</w:t>
+            </w:r>
+            <w:proofErr w:type="spellEnd"/>
+            <w:r>
+              <w:rPr>
+                <w:rFonts w:ascii="Consolas" w:hAnsi="Consolas" w:cs="Consolas"/>
+                <w:color w:val="000000"/>
+                <w:sz w:val="16"/>
+                <w:szCs w:val="16"/>
+                <w:lang w:val="en-US"/>
+              </w:rPr>
+              <w:t>;</w:t>
             </w:r>
           </w:p>
           <w:p>
@@ -5073,15 +7102,27 @@
                 <w:lang w:val="en-US"/>
               </w:rPr>
             </w:pPr>
-            <w:r>
-              <w:rPr>
-                <w:rFonts w:ascii="Consolas" w:hAnsi="Consolas" w:cs="Consolas"/>
-                <w:color w:val="000000"/>
-                <w:sz w:val="16"/>
-                <w:szCs w:val="16"/>
-                <w:lang w:val="en-US"/>
-              </w:rPr>
-              <w:t>windowlength = 512;</w:t>
+            <w:proofErr w:type="spellStart"/>
+            <w:r>
+              <w:rPr>
+                <w:rFonts w:ascii="Consolas" w:hAnsi="Consolas" w:cs="Consolas"/>
+                <w:color w:val="000000"/>
+                <w:sz w:val="16"/>
+                <w:szCs w:val="16"/>
+                <w:lang w:val="en-US"/>
+              </w:rPr>
+              <w:t>windowlength</w:t>
+            </w:r>
+            <w:proofErr w:type="spellEnd"/>
+            <w:r>
+              <w:rPr>
+                <w:rFonts w:ascii="Consolas" w:hAnsi="Consolas" w:cs="Consolas"/>
+                <w:color w:val="000000"/>
+                <w:sz w:val="16"/>
+                <w:szCs w:val="16"/>
+                <w:lang w:val="en-US"/>
+              </w:rPr>
+              <w:t xml:space="preserve"> = 512;</w:t>
             </w:r>
           </w:p>
           <w:p>
@@ -5105,7 +7146,29 @@
                 <w:szCs w:val="16"/>
                 <w:lang w:val="en-US"/>
               </w:rPr>
-              <w:t>overlap = ceil(windowlength/1.5);</w:t>
+              <w:t>overlap = ceil(</w:t>
+            </w:r>
+            <w:proofErr w:type="spellStart"/>
+            <w:r>
+              <w:rPr>
+                <w:rFonts w:ascii="Consolas" w:hAnsi="Consolas" w:cs="Consolas"/>
+                <w:color w:val="000000"/>
+                <w:sz w:val="16"/>
+                <w:szCs w:val="16"/>
+                <w:lang w:val="en-US"/>
+              </w:rPr>
+              <w:t>windowlength</w:t>
+            </w:r>
+            <w:proofErr w:type="spellEnd"/>
+            <w:r>
+              <w:rPr>
+                <w:rFonts w:ascii="Consolas" w:hAnsi="Consolas" w:cs="Consolas"/>
+                <w:color w:val="000000"/>
+                <w:sz w:val="16"/>
+                <w:szCs w:val="16"/>
+                <w:lang w:val="en-US"/>
+              </w:rPr>
+              <w:t>/1.5);</w:t>
             </w:r>
           </w:p>
           <w:p>
@@ -5129,7 +7192,51 @@
                 <w:szCs w:val="16"/>
                 <w:lang w:val="en-US"/>
               </w:rPr>
-              <w:t>window = kaiser(windowlength, 10);</w:t>
+              <w:t xml:space="preserve">window = </w:t>
+            </w:r>
+            <w:proofErr w:type="spellStart"/>
+            <w:r>
+              <w:rPr>
+                <w:rFonts w:ascii="Consolas" w:hAnsi="Consolas" w:cs="Consolas"/>
+                <w:color w:val="000000"/>
+                <w:sz w:val="16"/>
+                <w:szCs w:val="16"/>
+                <w:lang w:val="en-US"/>
+              </w:rPr>
+              <w:t>kaiser</w:t>
+            </w:r>
+            <w:proofErr w:type="spellEnd"/>
+            <w:r>
+              <w:rPr>
+                <w:rFonts w:ascii="Consolas" w:hAnsi="Consolas" w:cs="Consolas"/>
+                <w:color w:val="000000"/>
+                <w:sz w:val="16"/>
+                <w:szCs w:val="16"/>
+                <w:lang w:val="en-US"/>
+              </w:rPr>
+              <w:t>(</w:t>
+            </w:r>
+            <w:proofErr w:type="spellStart"/>
+            <w:r>
+              <w:rPr>
+                <w:rFonts w:ascii="Consolas" w:hAnsi="Consolas" w:cs="Consolas"/>
+                <w:color w:val="000000"/>
+                <w:sz w:val="16"/>
+                <w:szCs w:val="16"/>
+                <w:lang w:val="en-US"/>
+              </w:rPr>
+              <w:t>windowlength</w:t>
+            </w:r>
+            <w:proofErr w:type="spellEnd"/>
+            <w:r>
+              <w:rPr>
+                <w:rFonts w:ascii="Consolas" w:hAnsi="Consolas" w:cs="Consolas"/>
+                <w:color w:val="000000"/>
+                <w:sz w:val="16"/>
+                <w:szCs w:val="16"/>
+                <w:lang w:val="en-US"/>
+              </w:rPr>
+              <w:t>, 10);</w:t>
             </w:r>
           </w:p>
           <w:p>
@@ -5194,15 +7301,27 @@
                 <w:lang w:val="en-US"/>
               </w:rPr>
             </w:pPr>
-            <w:r>
-              <w:rPr>
-                <w:rFonts w:ascii="Consolas" w:hAnsi="Consolas" w:cs="Consolas"/>
-                <w:color w:val="000000"/>
-                <w:sz w:val="16"/>
-                <w:szCs w:val="16"/>
-                <w:lang w:val="en-US"/>
-              </w:rPr>
-              <w:t>peakvalue = zeros(100,1);</w:t>
+            <w:proofErr w:type="spellStart"/>
+            <w:r>
+              <w:rPr>
+                <w:rFonts w:ascii="Consolas" w:hAnsi="Consolas" w:cs="Consolas"/>
+                <w:color w:val="000000"/>
+                <w:sz w:val="16"/>
+                <w:szCs w:val="16"/>
+                <w:lang w:val="en-US"/>
+              </w:rPr>
+              <w:t>peakvalue</w:t>
+            </w:r>
+            <w:proofErr w:type="spellEnd"/>
+            <w:r>
+              <w:rPr>
+                <w:rFonts w:ascii="Consolas" w:hAnsi="Consolas" w:cs="Consolas"/>
+                <w:color w:val="000000"/>
+                <w:sz w:val="16"/>
+                <w:szCs w:val="16"/>
+                <w:lang w:val="en-US"/>
+              </w:rPr>
+              <w:t xml:space="preserve"> = zeros(100,1);</w:t>
             </w:r>
           </w:p>
           <w:p>
@@ -5218,15 +7337,27 @@
                 <w:lang w:val="en-US"/>
               </w:rPr>
             </w:pPr>
-            <w:r>
-              <w:rPr>
-                <w:rFonts w:ascii="Consolas" w:hAnsi="Consolas" w:cs="Consolas"/>
-                <w:color w:val="000000"/>
-                <w:sz w:val="16"/>
-                <w:szCs w:val="16"/>
-                <w:lang w:val="en-US"/>
-              </w:rPr>
-              <w:t>peakpos = zeros(100,1);</w:t>
+            <w:proofErr w:type="spellStart"/>
+            <w:r>
+              <w:rPr>
+                <w:rFonts w:ascii="Consolas" w:hAnsi="Consolas" w:cs="Consolas"/>
+                <w:color w:val="000000"/>
+                <w:sz w:val="16"/>
+                <w:szCs w:val="16"/>
+                <w:lang w:val="en-US"/>
+              </w:rPr>
+              <w:t>peakpos</w:t>
+            </w:r>
+            <w:proofErr w:type="spellEnd"/>
+            <w:r>
+              <w:rPr>
+                <w:rFonts w:ascii="Consolas" w:hAnsi="Consolas" w:cs="Consolas"/>
+                <w:color w:val="000000"/>
+                <w:sz w:val="16"/>
+                <w:szCs w:val="16"/>
+                <w:lang w:val="en-US"/>
+              </w:rPr>
+              <w:t xml:space="preserve"> = zeros(100,1);</w:t>
             </w:r>
           </w:p>
           <w:p>
@@ -5284,7 +7415,73 @@
                 <w:szCs w:val="16"/>
                 <w:lang w:val="en-US"/>
               </w:rPr>
-              <w:t xml:space="preserve">    [Pxx, f] = pwelch(x(:, k), window, overlap, fa);</w:t>
+              <w:t xml:space="preserve">    [</w:t>
+            </w:r>
+            <w:proofErr w:type="spellStart"/>
+            <w:r>
+              <w:rPr>
+                <w:rFonts w:ascii="Consolas" w:hAnsi="Consolas" w:cs="Consolas"/>
+                <w:color w:val="000000"/>
+                <w:sz w:val="16"/>
+                <w:szCs w:val="16"/>
+                <w:lang w:val="en-US"/>
+              </w:rPr>
+              <w:t>Pxx</w:t>
+            </w:r>
+            <w:proofErr w:type="spellEnd"/>
+            <w:r>
+              <w:rPr>
+                <w:rFonts w:ascii="Consolas" w:hAnsi="Consolas" w:cs="Consolas"/>
+                <w:color w:val="000000"/>
+                <w:sz w:val="16"/>
+                <w:szCs w:val="16"/>
+                <w:lang w:val="en-US"/>
+              </w:rPr>
+              <w:t xml:space="preserve">, f] = </w:t>
+            </w:r>
+            <w:proofErr w:type="spellStart"/>
+            <w:r>
+              <w:rPr>
+                <w:rFonts w:ascii="Consolas" w:hAnsi="Consolas" w:cs="Consolas"/>
+                <w:color w:val="000000"/>
+                <w:sz w:val="16"/>
+                <w:szCs w:val="16"/>
+                <w:lang w:val="en-US"/>
+              </w:rPr>
+              <w:t>pwelch</w:t>
+            </w:r>
+            <w:proofErr w:type="spellEnd"/>
+            <w:r>
+              <w:rPr>
+                <w:rFonts w:ascii="Consolas" w:hAnsi="Consolas" w:cs="Consolas"/>
+                <w:color w:val="000000"/>
+                <w:sz w:val="16"/>
+                <w:szCs w:val="16"/>
+                <w:lang w:val="en-US"/>
+              </w:rPr>
+              <w:t xml:space="preserve">(x(:, k), window, overlap, </w:t>
+            </w:r>
+            <w:proofErr w:type="spellStart"/>
+            <w:r>
+              <w:rPr>
+                <w:rFonts w:ascii="Consolas" w:hAnsi="Consolas" w:cs="Consolas"/>
+                <w:color w:val="000000"/>
+                <w:sz w:val="16"/>
+                <w:szCs w:val="16"/>
+                <w:lang w:val="en-US"/>
+              </w:rPr>
+              <w:t>fa</w:t>
+            </w:r>
+            <w:proofErr w:type="spellEnd"/>
+            <w:r>
+              <w:rPr>
+                <w:rFonts w:ascii="Consolas" w:hAnsi="Consolas" w:cs="Consolas"/>
+                <w:color w:val="000000"/>
+                <w:sz w:val="16"/>
+                <w:szCs w:val="16"/>
+                <w:lang w:val="en-US"/>
+              </w:rPr>
+              <w:t>);</w:t>
             </w:r>
           </w:p>
           <w:p>
@@ -5308,7 +7505,73 @@
                 <w:szCs w:val="16"/>
                 <w:lang w:val="en-US"/>
               </w:rPr>
-              <w:t xml:space="preserve">    [peakvalue(k), peakpos(k)] = max(Pxx);</w:t>
+              <w:t xml:space="preserve">    [</w:t>
+            </w:r>
+            <w:proofErr w:type="spellStart"/>
+            <w:r>
+              <w:rPr>
+                <w:rFonts w:ascii="Consolas" w:hAnsi="Consolas" w:cs="Consolas"/>
+                <w:color w:val="000000"/>
+                <w:sz w:val="16"/>
+                <w:szCs w:val="16"/>
+                <w:lang w:val="en-US"/>
+              </w:rPr>
+              <w:t>peakvalue</w:t>
+            </w:r>
+            <w:proofErr w:type="spellEnd"/>
+            <w:r>
+              <w:rPr>
+                <w:rFonts w:ascii="Consolas" w:hAnsi="Consolas" w:cs="Consolas"/>
+                <w:color w:val="000000"/>
+                <w:sz w:val="16"/>
+                <w:szCs w:val="16"/>
+                <w:lang w:val="en-US"/>
+              </w:rPr>
+              <w:t xml:space="preserve">(k), </w:t>
+            </w:r>
+            <w:proofErr w:type="spellStart"/>
+            <w:r>
+              <w:rPr>
+                <w:rFonts w:ascii="Consolas" w:hAnsi="Consolas" w:cs="Consolas"/>
+                <w:color w:val="000000"/>
+                <w:sz w:val="16"/>
+                <w:szCs w:val="16"/>
+                <w:lang w:val="en-US"/>
+              </w:rPr>
+              <w:t>peakpos</w:t>
+            </w:r>
+            <w:proofErr w:type="spellEnd"/>
+            <w:r>
+              <w:rPr>
+                <w:rFonts w:ascii="Consolas" w:hAnsi="Consolas" w:cs="Consolas"/>
+                <w:color w:val="000000"/>
+                <w:sz w:val="16"/>
+                <w:szCs w:val="16"/>
+                <w:lang w:val="en-US"/>
+              </w:rPr>
+              <w:t>(k)] = max(</w:t>
+            </w:r>
+            <w:proofErr w:type="spellStart"/>
+            <w:r>
+              <w:rPr>
+                <w:rFonts w:ascii="Consolas" w:hAnsi="Consolas" w:cs="Consolas"/>
+                <w:color w:val="000000"/>
+                <w:sz w:val="16"/>
+                <w:szCs w:val="16"/>
+                <w:lang w:val="en-US"/>
+              </w:rPr>
+              <w:t>Pxx</w:t>
+            </w:r>
+            <w:proofErr w:type="spellEnd"/>
+            <w:r>
+              <w:rPr>
+                <w:rFonts w:ascii="Consolas" w:hAnsi="Consolas" w:cs="Consolas"/>
+                <w:color w:val="000000"/>
+                <w:sz w:val="16"/>
+                <w:szCs w:val="16"/>
+                <w:lang w:val="en-US"/>
+              </w:rPr>
+              <w:t>);</w:t>
             </w:r>
           </w:p>
           <w:p>
@@ -5345,6 +7608,7 @@
                 <w:szCs w:val="16"/>
               </w:rPr>
             </w:pPr>
+            <w:proofErr w:type="spellStart"/>
             <w:r>
               <w:rPr>
                 <w:rFonts w:ascii="Consolas" w:hAnsi="Consolas" w:cs="Consolas"/>
@@ -5354,6 +7618,7 @@
               </w:rPr>
               <w:t>toc</w:t>
             </w:r>
+            <w:proofErr w:type="spellEnd"/>
           </w:p>
           <w:p>
             <w:pPr>
@@ -5411,14 +7676,45 @@
                 <w:szCs w:val="16"/>
               </w:rPr>
             </w:pPr>
-            <w:r>
-              <w:rPr>
-                <w:rFonts w:ascii="Consolas" w:hAnsi="Consolas" w:cs="Consolas"/>
-                <w:color w:val="000000"/>
-                <w:sz w:val="16"/>
-                <w:szCs w:val="16"/>
-              </w:rPr>
-              <w:t>mean(peakpos)</w:t>
+            <w:proofErr w:type="spellStart"/>
+            <w:r>
+              <w:rPr>
+                <w:rFonts w:ascii="Consolas" w:hAnsi="Consolas" w:cs="Consolas"/>
+                <w:color w:val="000000"/>
+                <w:sz w:val="16"/>
+                <w:szCs w:val="16"/>
+              </w:rPr>
+              <w:t>mean</w:t>
+            </w:r>
+            <w:proofErr w:type="spellEnd"/>
+            <w:r>
+              <w:rPr>
+                <w:rFonts w:ascii="Consolas" w:hAnsi="Consolas" w:cs="Consolas"/>
+                <w:color w:val="000000"/>
+                <w:sz w:val="16"/>
+                <w:szCs w:val="16"/>
+              </w:rPr>
+              <w:t>(</w:t>
+            </w:r>
+            <w:proofErr w:type="spellStart"/>
+            <w:r>
+              <w:rPr>
+                <w:rFonts w:ascii="Consolas" w:hAnsi="Consolas" w:cs="Consolas"/>
+                <w:color w:val="000000"/>
+                <w:sz w:val="16"/>
+                <w:szCs w:val="16"/>
+              </w:rPr>
+              <w:t>peakpos</w:t>
+            </w:r>
+            <w:proofErr w:type="spellEnd"/>
+            <w:r>
+              <w:rPr>
+                <w:rFonts w:ascii="Consolas" w:hAnsi="Consolas" w:cs="Consolas"/>
+                <w:color w:val="000000"/>
+                <w:sz w:val="16"/>
+                <w:szCs w:val="16"/>
+              </w:rPr>
+              <w:t>)</w:t>
             </w:r>
           </w:p>
           <w:p>
@@ -5488,7 +7784,51 @@
                 <w:szCs w:val="16"/>
                 <w:lang w:val="en-US"/>
               </w:rPr>
-              <w:t>subplot(2,1,1); hist(peakpos, 50); title(</w:t>
+              <w:t xml:space="preserve">subplot(2,1,1); </w:t>
+            </w:r>
+            <w:proofErr w:type="spellStart"/>
+            <w:r>
+              <w:rPr>
+                <w:rFonts w:ascii="Consolas" w:hAnsi="Consolas" w:cs="Consolas"/>
+                <w:color w:val="000000"/>
+                <w:sz w:val="16"/>
+                <w:szCs w:val="16"/>
+                <w:lang w:val="en-US"/>
+              </w:rPr>
+              <w:t>hist</w:t>
+            </w:r>
+            <w:proofErr w:type="spellEnd"/>
+            <w:r>
+              <w:rPr>
+                <w:rFonts w:ascii="Consolas" w:hAnsi="Consolas" w:cs="Consolas"/>
+                <w:color w:val="000000"/>
+                <w:sz w:val="16"/>
+                <w:szCs w:val="16"/>
+                <w:lang w:val="en-US"/>
+              </w:rPr>
+              <w:t>(</w:t>
+            </w:r>
+            <w:proofErr w:type="spellStart"/>
+            <w:r>
+              <w:rPr>
+                <w:rFonts w:ascii="Consolas" w:hAnsi="Consolas" w:cs="Consolas"/>
+                <w:color w:val="000000"/>
+                <w:sz w:val="16"/>
+                <w:szCs w:val="16"/>
+                <w:lang w:val="en-US"/>
+              </w:rPr>
+              <w:t>peakpos</w:t>
+            </w:r>
+            <w:proofErr w:type="spellEnd"/>
+            <w:r>
+              <w:rPr>
+                <w:rFonts w:ascii="Consolas" w:hAnsi="Consolas" w:cs="Consolas"/>
+                <w:color w:val="000000"/>
+                <w:sz w:val="16"/>
+                <w:szCs w:val="16"/>
+                <w:lang w:val="en-US"/>
+              </w:rPr>
+              <w:t>, 50); title(</w:t>
             </w:r>
             <w:r>
               <w:rPr>
@@ -5532,7 +7872,51 @@
                 <w:szCs w:val="16"/>
                 <w:lang w:val="en-US"/>
               </w:rPr>
-              <w:t>subplot(2,1,2); hist(peakvalue, 50); title(</w:t>
+              <w:t xml:space="preserve">subplot(2,1,2); </w:t>
+            </w:r>
+            <w:proofErr w:type="spellStart"/>
+            <w:r>
+              <w:rPr>
+                <w:rFonts w:ascii="Consolas" w:hAnsi="Consolas" w:cs="Consolas"/>
+                <w:color w:val="000000"/>
+                <w:sz w:val="16"/>
+                <w:szCs w:val="16"/>
+                <w:lang w:val="en-US"/>
+              </w:rPr>
+              <w:t>hist</w:t>
+            </w:r>
+            <w:proofErr w:type="spellEnd"/>
+            <w:r>
+              <w:rPr>
+                <w:rFonts w:ascii="Consolas" w:hAnsi="Consolas" w:cs="Consolas"/>
+                <w:color w:val="000000"/>
+                <w:sz w:val="16"/>
+                <w:szCs w:val="16"/>
+                <w:lang w:val="en-US"/>
+              </w:rPr>
+              <w:t>(</w:t>
+            </w:r>
+            <w:proofErr w:type="spellStart"/>
+            <w:r>
+              <w:rPr>
+                <w:rFonts w:ascii="Consolas" w:hAnsi="Consolas" w:cs="Consolas"/>
+                <w:color w:val="000000"/>
+                <w:sz w:val="16"/>
+                <w:szCs w:val="16"/>
+                <w:lang w:val="en-US"/>
+              </w:rPr>
+              <w:t>peakvalue</w:t>
+            </w:r>
+            <w:proofErr w:type="spellEnd"/>
+            <w:r>
+              <w:rPr>
+                <w:rFonts w:ascii="Consolas" w:hAnsi="Consolas" w:cs="Consolas"/>
+                <w:color w:val="000000"/>
+                <w:sz w:val="16"/>
+                <w:szCs w:val="16"/>
+                <w:lang w:val="en-US"/>
+              </w:rPr>
+              <w:t>, 50); title(</w:t>
             </w:r>
             <w:r>
               <w:rPr>
@@ -5576,11 +7960,19 @@
           <w:lang w:val="fr-CH"/>
         </w:rPr>
       </w:pPr>
+      <w:proofErr w:type="spellStart"/>
       <w:r>
         <w:rPr>
           <w:lang w:val="fr-CH"/>
         </w:rPr>
-        <w:t>Ausgabe :</w:t>
+        <w:t>Ausgabe</w:t>
+      </w:r>
+      <w:proofErr w:type="spellEnd"/>
+      <w:r>
+        <w:rPr>
+          <w:lang w:val="fr-CH"/>
+        </w:rPr>
+        <w:t> :</w:t>
       </w:r>
     </w:p>
     <w:p>
@@ -5597,7 +7989,6 @@
       <w:r>
         <w:rPr>
           <w:noProof/>
-          <w:lang w:val="en-US" w:eastAsia="en-US"/>
         </w:rPr>
         <w:drawing>
           <wp:inline distT="0" distB="0" distL="0" distR="0">
@@ -5617,7 +8008,7 @@
                     </pic:cNvPicPr>
                   </pic:nvPicPr>
                   <pic:blipFill>
-                    <a:blip r:embed="rId20" cstate="print"/>
+                    <a:blip r:embed="rId19" cstate="print"/>
                     <a:srcRect l="9431" t="2094" r="5995" b="6021"/>
                     <a:stretch>
                       <a:fillRect/>
@@ -5701,8 +8092,13 @@
         <w:adjustRightInd w:val="0"/>
         <w:spacing w:after="0" w:line="240" w:lineRule="auto"/>
       </w:pPr>
-      <w:r>
-        <w:t xml:space="preserve">Window: </w:t>
+      <w:proofErr w:type="spellStart"/>
+      <w:r>
+        <w:t>Window</w:t>
+      </w:r>
+      <w:proofErr w:type="spellEnd"/>
+      <w:r>
+        <w:t xml:space="preserve">: </w:t>
       </w:r>
       <w:r>
         <w:tab/>
@@ -5721,8 +8117,13 @@
         <w:adjustRightInd w:val="0"/>
         <w:spacing w:after="0" w:line="240" w:lineRule="auto"/>
       </w:pPr>
-      <w:r>
-        <w:t>Windowlength:</w:t>
+      <w:proofErr w:type="spellStart"/>
+      <w:r>
+        <w:t>Windowlength</w:t>
+      </w:r>
+      <w:proofErr w:type="spellEnd"/>
+      <w:r>
+        <w:t>:</w:t>
       </w:r>
       <w:r>
         <w:tab/>
@@ -5741,8 +8142,13 @@
         <w:adjustRightInd w:val="0"/>
         <w:spacing w:after="0" w:line="240" w:lineRule="auto"/>
       </w:pPr>
-      <w:r>
-        <w:t xml:space="preserve">Overlap: </w:t>
+      <w:proofErr w:type="spellStart"/>
+      <w:r>
+        <w:t>Overlap</w:t>
+      </w:r>
+      <w:proofErr w:type="spellEnd"/>
+      <w:r>
+        <w:t xml:space="preserve">: </w:t>
       </w:r>
       <w:r>
         <w:tab/>
@@ -5800,7 +8206,15 @@
         <w:spacing w:after="0" w:line="240" w:lineRule="auto"/>
       </w:pPr>
       <w:r>
-        <w:t>Um die Ausgabe zu berechnen brauchte Matlab etwa 16sec.</w:t>
+        <w:t xml:space="preserve">Um die Ausgabe zu berechnen brauchte </w:t>
+      </w:r>
+      <w:proofErr w:type="spellStart"/>
+      <w:r>
+        <w:t>Matlab</w:t>
+      </w:r>
+      <w:proofErr w:type="spellEnd"/>
+      <w:r>
+        <w:t xml:space="preserve"> etwa 16sec.</w:t>
       </w:r>
     </w:p>
     <w:p>
@@ -5819,14 +8233,22 @@
         <w:spacing w:after="0" w:line="240" w:lineRule="auto"/>
       </w:pPr>
       <w:r>
-        <w:t>Wir können sagen, dass der Algorithmus gut funktioniert und wir mit der Methode der Leistungsdichteschätzung viel bessere Resultate erzeugen, als mittels fft.</w:t>
+        <w:t xml:space="preserve">Wir können sagen, dass der Algorithmus gut funktioniert und wir mit der Methode der Leistungsdichteschätzung viel bessere Resultate erzeugen, als mittels </w:t>
+      </w:r>
+      <w:proofErr w:type="spellStart"/>
+      <w:r>
+        <w:t>fft</w:t>
+      </w:r>
+      <w:proofErr w:type="spellEnd"/>
+      <w:r>
+        <w:t>.</w:t>
       </w:r>
     </w:p>
     <w:sectPr>
-      <w:headerReference w:type="default" r:id="rId21"/>
-      <w:footerReference w:type="default" r:id="rId22"/>
-      <w:headerReference w:type="first" r:id="rId23"/>
-      <w:footerReference w:type="first" r:id="rId24"/>
+      <w:headerReference w:type="default" r:id="rId20"/>
+      <w:footerReference w:type="default" r:id="rId21"/>
+      <w:headerReference w:type="first" r:id="rId22"/>
+      <w:footerReference w:type="first" r:id="rId23"/>
       <w:pgSz w:w="11906" w:h="16838" w:code="9"/>
       <w:pgMar w:top="1618" w:right="567" w:bottom="567" w:left="1418" w:header="567" w:footer="284" w:gutter="0"/>
       <w:cols w:space="708"/>
@@ -5838,7 +8260,7 @@
 </file>
 
 <file path=word/endnotes.xml><?xml version="1.0" encoding="utf-8"?>
-<w:endnotes xmlns:wpc="http://schemas.microsoft.com/office/word/2010/wordprocessingCanvas" xmlns:mc="http://schemas.openxmlformats.org/markup-compatibility/2006" xmlns:o="urn:schemas-microsoft-com:office:office" xmlns:r="http://schemas.openxmlformats.org/officeDocument/2006/relationships" xmlns:m="http://schemas.openxmlformats.org/officeDocument/2006/math" xmlns:v="urn:schemas-microsoft-com:vml" xmlns:wp14="http://schemas.microsoft.com/office/word/2010/wordprocessingDrawing" xmlns:wp="http://schemas.openxmlformats.org/drawingml/2006/wordprocessingDrawing" xmlns:w10="urn:schemas-microsoft-com:office:word" xmlns:w="http://schemas.openxmlformats.org/wordprocessingml/2006/main" xmlns:w14="http://schemas.microsoft.com/office/word/2010/wordml" xmlns:wpg="http://schemas.microsoft.com/office/word/2010/wordprocessingGroup" xmlns:wpi="http://schemas.microsoft.com/office/word/2010/wordprocessingInk" xmlns:wne="http://schemas.microsoft.com/office/word/2006/wordml" xmlns:wps="http://schemas.microsoft.com/office/word/2010/wordprocessingShape" mc:Ignorable="w14 wp14">
+<w:endnotes xmlns:ve="http://schemas.openxmlformats.org/markup-compatibility/2006" xmlns:o="urn:schemas-microsoft-com:office:office" xmlns:r="http://schemas.openxmlformats.org/officeDocument/2006/relationships" xmlns:m="http://schemas.openxmlformats.org/officeDocument/2006/math" xmlns:v="urn:schemas-microsoft-com:vml" xmlns:wp="http://schemas.openxmlformats.org/drawingml/2006/wordprocessingDrawing" xmlns:w10="urn:schemas-microsoft-com:office:word" xmlns:w="http://schemas.openxmlformats.org/wordprocessingml/2006/main" xmlns:wne="http://schemas.microsoft.com/office/word/2006/wordml">
   <w:endnote w:type="separator" w:id="-1">
     <w:p>
       <w:r>
@@ -5857,7 +8279,7 @@
 </file>
 
 <file path=word/footer1.xml><?xml version="1.0" encoding="utf-8"?>
-<w:ftr xmlns:wpc="http://schemas.microsoft.com/office/word/2010/wordprocessingCanvas" xmlns:mc="http://schemas.openxmlformats.org/markup-compatibility/2006" xmlns:o="urn:schemas-microsoft-com:office:office" xmlns:r="http://schemas.openxmlformats.org/officeDocument/2006/relationships" xmlns:m="http://schemas.openxmlformats.org/officeDocument/2006/math" xmlns:v="urn:schemas-microsoft-com:vml" xmlns:wp14="http://schemas.microsoft.com/office/word/2010/wordprocessingDrawing" xmlns:wp="http://schemas.openxmlformats.org/drawingml/2006/wordprocessingDrawing" xmlns:w10="urn:schemas-microsoft-com:office:word" xmlns:w="http://schemas.openxmlformats.org/wordprocessingml/2006/main" xmlns:w14="http://schemas.microsoft.com/office/word/2010/wordml" xmlns:wpg="http://schemas.microsoft.com/office/word/2010/wordprocessingGroup" xmlns:wpi="http://schemas.microsoft.com/office/word/2010/wordprocessingInk" xmlns:wne="http://schemas.microsoft.com/office/word/2006/wordml" xmlns:wps="http://schemas.microsoft.com/office/word/2010/wordprocessingShape" mc:Ignorable="w14 wp14">
+<w:ftr xmlns:ve="http://schemas.openxmlformats.org/markup-compatibility/2006" xmlns:o="urn:schemas-microsoft-com:office:office" xmlns:r="http://schemas.openxmlformats.org/officeDocument/2006/relationships" xmlns:m="http://schemas.openxmlformats.org/officeDocument/2006/math" xmlns:v="urn:schemas-microsoft-com:vml" xmlns:wp="http://schemas.openxmlformats.org/drawingml/2006/wordprocessingDrawing" xmlns:w10="urn:schemas-microsoft-com:office:word" xmlns:w="http://schemas.openxmlformats.org/wordprocessingml/2006/main" xmlns:wne="http://schemas.microsoft.com/office/word/2006/wordml">
   <w:p>
     <w:pPr>
       <w:pStyle w:val="Fuzeile"/>
@@ -5903,7 +8325,7 @@
         <w:noProof/>
         <w:szCs w:val="20"/>
       </w:rPr>
-      <w:t>7</w:t>
+      <w:t>2</w:t>
     </w:r>
     <w:r>
       <w:rPr>
@@ -5917,7 +8339,7 @@
 </file>
 
 <file path=word/footer2.xml><?xml version="1.0" encoding="utf-8"?>
-<w:ftr xmlns:wpc="http://schemas.microsoft.com/office/word/2010/wordprocessingCanvas" xmlns:mc="http://schemas.openxmlformats.org/markup-compatibility/2006" xmlns:o="urn:schemas-microsoft-com:office:office" xmlns:r="http://schemas.openxmlformats.org/officeDocument/2006/relationships" xmlns:m="http://schemas.openxmlformats.org/officeDocument/2006/math" xmlns:v="urn:schemas-microsoft-com:vml" xmlns:wp14="http://schemas.microsoft.com/office/word/2010/wordprocessingDrawing" xmlns:wp="http://schemas.openxmlformats.org/drawingml/2006/wordprocessingDrawing" xmlns:w10="urn:schemas-microsoft-com:office:word" xmlns:w="http://schemas.openxmlformats.org/wordprocessingml/2006/main" xmlns:w14="http://schemas.microsoft.com/office/word/2010/wordml" xmlns:wpg="http://schemas.microsoft.com/office/word/2010/wordprocessingGroup" xmlns:wpi="http://schemas.microsoft.com/office/word/2010/wordprocessingInk" xmlns:wne="http://schemas.microsoft.com/office/word/2006/wordml" xmlns:wps="http://schemas.microsoft.com/office/word/2010/wordprocessingShape" mc:Ignorable="w14 wp14">
+<w:ftr xmlns:ve="http://schemas.openxmlformats.org/markup-compatibility/2006" xmlns:o="urn:schemas-microsoft-com:office:office" xmlns:r="http://schemas.openxmlformats.org/officeDocument/2006/relationships" xmlns:m="http://schemas.openxmlformats.org/officeDocument/2006/math" xmlns:v="urn:schemas-microsoft-com:vml" xmlns:wp="http://schemas.openxmlformats.org/drawingml/2006/wordprocessingDrawing" xmlns:w10="urn:schemas-microsoft-com:office:word" xmlns:w="http://schemas.openxmlformats.org/wordprocessingml/2006/main" xmlns:wne="http://schemas.microsoft.com/office/word/2006/wordml">
   <w:p>
     <w:pPr>
       <w:pStyle w:val="Fuzeile"/>
@@ -5974,7 +8396,7 @@
         <w:sz w:val="14"/>
         <w:szCs w:val="14"/>
       </w:rPr>
-      <w:t>15.04.2013</w:t>
+      <w:t>19.04.2013</w:t>
     </w:r>
     <w:r>
       <w:rPr>
@@ -5989,7 +8411,7 @@
 </file>
 
 <file path=word/footnotes.xml><?xml version="1.0" encoding="utf-8"?>
-<w:footnotes xmlns:wpc="http://schemas.microsoft.com/office/word/2010/wordprocessingCanvas" xmlns:mc="http://schemas.openxmlformats.org/markup-compatibility/2006" xmlns:o="urn:schemas-microsoft-com:office:office" xmlns:r="http://schemas.openxmlformats.org/officeDocument/2006/relationships" xmlns:m="http://schemas.openxmlformats.org/officeDocument/2006/math" xmlns:v="urn:schemas-microsoft-com:vml" xmlns:wp14="http://schemas.microsoft.com/office/word/2010/wordprocessingDrawing" xmlns:wp="http://schemas.openxmlformats.org/drawingml/2006/wordprocessingDrawing" xmlns:w10="urn:schemas-microsoft-com:office:word" xmlns:w="http://schemas.openxmlformats.org/wordprocessingml/2006/main" xmlns:w14="http://schemas.microsoft.com/office/word/2010/wordml" xmlns:wpg="http://schemas.microsoft.com/office/word/2010/wordprocessingGroup" xmlns:wpi="http://schemas.microsoft.com/office/word/2010/wordprocessingInk" xmlns:wne="http://schemas.microsoft.com/office/word/2006/wordml" xmlns:wps="http://schemas.microsoft.com/office/word/2010/wordprocessingShape" mc:Ignorable="w14 wp14">
+<w:footnotes xmlns:ve="http://schemas.openxmlformats.org/markup-compatibility/2006" xmlns:o="urn:schemas-microsoft-com:office:office" xmlns:r="http://schemas.openxmlformats.org/officeDocument/2006/relationships" xmlns:m="http://schemas.openxmlformats.org/officeDocument/2006/math" xmlns:v="urn:schemas-microsoft-com:vml" xmlns:wp="http://schemas.openxmlformats.org/drawingml/2006/wordprocessingDrawing" xmlns:w10="urn:schemas-microsoft-com:office:word" xmlns:w="http://schemas.openxmlformats.org/wordprocessingml/2006/main" xmlns:wne="http://schemas.microsoft.com/office/word/2006/wordml">
   <w:footnote w:type="separator" w:id="-1">
     <w:p>
       <w:r>
@@ -6008,7 +8430,7 @@
 </file>
 
 <file path=word/header1.xml><?xml version="1.0" encoding="utf-8"?>
-<w:hdr xmlns:wpc="http://schemas.microsoft.com/office/word/2010/wordprocessingCanvas" xmlns:mc="http://schemas.openxmlformats.org/markup-compatibility/2006" xmlns:o="urn:schemas-microsoft-com:office:office" xmlns:r="http://schemas.openxmlformats.org/officeDocument/2006/relationships" xmlns:m="http://schemas.openxmlformats.org/officeDocument/2006/math" xmlns:v="urn:schemas-microsoft-com:vml" xmlns:wp14="http://schemas.microsoft.com/office/word/2010/wordprocessingDrawing" xmlns:wp="http://schemas.openxmlformats.org/drawingml/2006/wordprocessingDrawing" xmlns:w10="urn:schemas-microsoft-com:office:word" xmlns:w="http://schemas.openxmlformats.org/wordprocessingml/2006/main" xmlns:w14="http://schemas.microsoft.com/office/word/2010/wordml" xmlns:wpg="http://schemas.microsoft.com/office/word/2010/wordprocessingGroup" xmlns:wpi="http://schemas.microsoft.com/office/word/2010/wordprocessingInk" xmlns:wne="http://schemas.microsoft.com/office/word/2006/wordml" xmlns:wps="http://schemas.microsoft.com/office/word/2010/wordprocessingShape" mc:Ignorable="w14 wp14">
+<w:hdr xmlns:ve="http://schemas.openxmlformats.org/markup-compatibility/2006" xmlns:o="urn:schemas-microsoft-com:office:office" xmlns:r="http://schemas.openxmlformats.org/officeDocument/2006/relationships" xmlns:m="http://schemas.openxmlformats.org/officeDocument/2006/math" xmlns:v="urn:schemas-microsoft-com:vml" xmlns:wp="http://schemas.openxmlformats.org/drawingml/2006/wordprocessingDrawing" xmlns:w10="urn:schemas-microsoft-com:office:word" xmlns:w="http://schemas.openxmlformats.org/wordprocessingml/2006/main" xmlns:wne="http://schemas.microsoft.com/office/word/2006/wordml">
   <w:p>
     <w:pPr>
       <w:pStyle w:val="Kopfzeile"/>
@@ -6020,7 +8442,6 @@
     <w:r>
       <w:rPr>
         <w:noProof/>
-        <w:lang w:val="en-US" w:eastAsia="en-US"/>
       </w:rPr>
       <w:drawing>
         <wp:anchor distT="0" distB="0" distL="114300" distR="114300" simplePos="0" relativeHeight="251658240" behindDoc="0" locked="0" layoutInCell="1" allowOverlap="1">
@@ -6081,7 +8502,7 @@
 </file>
 
 <file path=word/header2.xml><?xml version="1.0" encoding="utf-8"?>
-<w:hdr xmlns:wpc="http://schemas.microsoft.com/office/word/2010/wordprocessingCanvas" xmlns:mc="http://schemas.openxmlformats.org/markup-compatibility/2006" xmlns:o="urn:schemas-microsoft-com:office:office" xmlns:r="http://schemas.openxmlformats.org/officeDocument/2006/relationships" xmlns:m="http://schemas.openxmlformats.org/officeDocument/2006/math" xmlns:v="urn:schemas-microsoft-com:vml" xmlns:wp14="http://schemas.microsoft.com/office/word/2010/wordprocessingDrawing" xmlns:wp="http://schemas.openxmlformats.org/drawingml/2006/wordprocessingDrawing" xmlns:w10="urn:schemas-microsoft-com:office:word" xmlns:w="http://schemas.openxmlformats.org/wordprocessingml/2006/main" xmlns:w14="http://schemas.microsoft.com/office/word/2010/wordml" xmlns:wpg="http://schemas.microsoft.com/office/word/2010/wordprocessingGroup" xmlns:wpi="http://schemas.microsoft.com/office/word/2010/wordprocessingInk" xmlns:wne="http://schemas.microsoft.com/office/word/2006/wordml" xmlns:wps="http://schemas.microsoft.com/office/word/2010/wordprocessingShape" mc:Ignorable="w14 wp14">
+<w:hdr xmlns:ve="http://schemas.openxmlformats.org/markup-compatibility/2006" xmlns:o="urn:schemas-microsoft-com:office:office" xmlns:r="http://schemas.openxmlformats.org/officeDocument/2006/relationships" xmlns:m="http://schemas.openxmlformats.org/officeDocument/2006/math" xmlns:v="urn:schemas-microsoft-com:vml" xmlns:wp="http://schemas.openxmlformats.org/drawingml/2006/wordprocessingDrawing" xmlns:w10="urn:schemas-microsoft-com:office:word" xmlns:w="http://schemas.openxmlformats.org/wordprocessingml/2006/main" xmlns:wne="http://schemas.microsoft.com/office/word/2006/wordml">
   <w:p>
     <w:pPr>
       <w:tabs>
@@ -6099,7 +8520,6 @@
         <w:rFonts w:cs="Arial"/>
         <w:noProof/>
         <w:szCs w:val="20"/>
-        <w:lang w:val="en-US" w:eastAsia="en-US"/>
       </w:rPr>
       <w:drawing>
         <wp:anchor distT="0" distB="0" distL="114300" distR="114300" simplePos="0" relativeHeight="251659264" behindDoc="0" locked="0" layoutInCell="1" allowOverlap="1">
@@ -6207,7 +8627,7 @@
 </file>
 
 <file path=word/numbering.xml><?xml version="1.0" encoding="utf-8"?>
-<w:numbering xmlns:wpc="http://schemas.microsoft.com/office/word/2010/wordprocessingCanvas" xmlns:mc="http://schemas.openxmlformats.org/markup-compatibility/2006" xmlns:o="urn:schemas-microsoft-com:office:office" xmlns:r="http://schemas.openxmlformats.org/officeDocument/2006/relationships" xmlns:m="http://schemas.openxmlformats.org/officeDocument/2006/math" xmlns:v="urn:schemas-microsoft-com:vml" xmlns:wp14="http://schemas.microsoft.com/office/word/2010/wordprocessingDrawing" xmlns:wp="http://schemas.openxmlformats.org/drawingml/2006/wordprocessingDrawing" xmlns:w10="urn:schemas-microsoft-com:office:word" xmlns:w="http://schemas.openxmlformats.org/wordprocessingml/2006/main" xmlns:w14="http://schemas.microsoft.com/office/word/2010/wordml" xmlns:wpg="http://schemas.microsoft.com/office/word/2010/wordprocessingGroup" xmlns:wpi="http://schemas.microsoft.com/office/word/2010/wordprocessingInk" xmlns:wne="http://schemas.microsoft.com/office/word/2006/wordml" xmlns:wps="http://schemas.microsoft.com/office/word/2010/wordprocessingShape" mc:Ignorable="w14 wp14">
+<w:numbering xmlns:ve="http://schemas.openxmlformats.org/markup-compatibility/2006" xmlns:o="urn:schemas-microsoft-com:office:office" xmlns:r="http://schemas.openxmlformats.org/officeDocument/2006/relationships" xmlns:m="http://schemas.openxmlformats.org/officeDocument/2006/math" xmlns:v="urn:schemas-microsoft-com:vml" xmlns:wp="http://schemas.openxmlformats.org/drawingml/2006/wordprocessingDrawing" xmlns:w10="urn:schemas-microsoft-com:office:word" xmlns:w="http://schemas.openxmlformats.org/wordprocessingml/2006/main" xmlns:wne="http://schemas.microsoft.com/office/word/2006/wordml">
   <w:numPicBullet w:numPicBulletId="0">
     <w:pict>
       <v:shapetype id="_x0000_t75" coordsize="21600,21600" o:spt="75" o:preferrelative="t" path="m@4@5l@4@11@9@11@9@5xe" filled="f" stroked="f">
@@ -6229,7 +8649,7 @@
         <v:path o:extrusionok="f" gradientshapeok="t" o:connecttype="rect"/>
         <o:lock v:ext="edit" aspectratio="t"/>
       </v:shapetype>
-      <v:shape id="_x0000_i1027" type="#_x0000_t75" style="width:12.75pt;height:12.75pt;visibility:visible;mso-wrap-style:square" o:bullet="t">
+      <v:shape id="_x0000_i1042" type="#_x0000_t75" style="width:12.65pt;height:12.65pt;visibility:visible;mso-wrap-style:square" o:bullet="t">
         <v:imagedata r:id="rId1" o:title=""/>
       </v:shape>
     </w:pict>
@@ -8169,7 +10589,7 @@
 </file>
 
 <file path=word/styles.xml><?xml version="1.0" encoding="utf-8"?>
-<w:styles xmlns:mc="http://schemas.openxmlformats.org/markup-compatibility/2006" xmlns:r="http://schemas.openxmlformats.org/officeDocument/2006/relationships" xmlns:w="http://schemas.openxmlformats.org/wordprocessingml/2006/main" xmlns:w14="http://schemas.microsoft.com/office/word/2010/wordml" mc:Ignorable="w14">
+<w:styles xmlns:r="http://schemas.openxmlformats.org/officeDocument/2006/relationships" xmlns:w="http://schemas.openxmlformats.org/wordprocessingml/2006/main">
   <w:docDefaults>
     <w:rPrDefault>
       <w:rPr>
@@ -8369,6 +10789,7 @@
     <w:uiPriority w:val="99"/>
     <w:semiHidden/>
     <w:unhideWhenUsed/>
+    <w:qFormat/>
     <w:tblPr>
       <w:tblInd w:w="0" w:type="dxa"/>
       <w:tblCellMar>
@@ -8436,7 +10857,7 @@
       <w:lang w:eastAsia="de-DE"/>
     </w:rPr>
   </w:style>
-  <w:style w:type="table" w:styleId="Tabellenraster">
+  <w:style w:type="table" w:styleId="Tabellengitternetz">
     <w:name w:val="Table Grid"/>
     <w:basedOn w:val="NormaleTabelle"/>
     <w:rsid w:val="003D6493"/>
@@ -9287,7 +11708,7 @@
 </file>
 
 <file path=customXml/itemProps1.xml><?xml version="1.0" encoding="utf-8"?>
-<ds:datastoreItem xmlns:ds="http://schemas.openxmlformats.org/officeDocument/2006/customXml" ds:itemID="{581C904A-C65A-4A29-A478-13971AA3EFBC}">
+<ds:datastoreItem xmlns:ds="http://schemas.openxmlformats.org/officeDocument/2006/customXml" ds:itemID="{D5FC49C9-8DBB-4332-8FB6-23DFD2E1CE80}">
   <ds:schemaRefs>
     <ds:schemaRef ds:uri="http://schemas.openxmlformats.org/officeDocument/2006/bibliography"/>
   </ds:schemaRefs>

</xml_diff>